<commit_message>
Se empieza el reto 1
</commit_message>
<xml_diff>
--- a/Actividades/Redes/Reto1_A01067546.docx
+++ b/Actividades/Redes/Reto1_A01067546.docx
@@ -170,7 +170,7 @@
                                     </pic:cNvPicPr>
                                   </pic:nvPicPr>
                                   <pic:blipFill>
-                                    <a:blip r:embed="rId7">
+                                    <a:blip r:embed="rId6">
                                       <a:extLst>
                                         <a:ext uri="{28A0092B-C50C-407E-A947-70E740481C1C}">
                                           <a14:useLocalDpi xmlns:a14="http://schemas.microsoft.com/office/drawing/2010/main" val="0"/>
@@ -396,16 +396,40 @@
         </w:rPr>
         <w:t xml:space="preserve">El archivo de </w:t>
       </w:r>
-      <w:r>
-        <w:rPr>
-          <w:rFonts w:cs="Arial"/>
-          <w:b/>
-          <w:bCs/>
-          <w:sz w:val="20"/>
-          <w:szCs w:val="20"/>
-        </w:rPr>
-        <w:t>Packet Tracer</w:t>
-      </w:r>
+      <w:proofErr w:type="spellStart"/>
+      <w:r>
+        <w:rPr>
+          <w:rFonts w:cs="Arial"/>
+          <w:b/>
+          <w:bCs/>
+          <w:sz w:val="20"/>
+          <w:szCs w:val="20"/>
+        </w:rPr>
+        <w:t>Packet</w:t>
+      </w:r>
+      <w:proofErr w:type="spellEnd"/>
+      <w:r>
+        <w:rPr>
+          <w:rFonts w:cs="Arial"/>
+          <w:b/>
+          <w:bCs/>
+          <w:sz w:val="20"/>
+          <w:szCs w:val="20"/>
+        </w:rPr>
+        <w:t xml:space="preserve"> </w:t>
+      </w:r>
+      <w:proofErr w:type="spellStart"/>
+      <w:r>
+        <w:rPr>
+          <w:rFonts w:cs="Arial"/>
+          <w:b/>
+          <w:bCs/>
+          <w:sz w:val="20"/>
+          <w:szCs w:val="20"/>
+        </w:rPr>
+        <w:t>Tracer</w:t>
+      </w:r>
+      <w:proofErr w:type="spellEnd"/>
       <w:r>
         <w:rPr>
           <w:rFonts w:cs="Arial"/>
@@ -624,7 +648,17 @@
           <w:sz w:val="20"/>
           <w:szCs w:val="20"/>
         </w:rPr>
-        <w:t>Network Consult</w:t>
+        <w:t xml:space="preserve">Network </w:t>
+      </w:r>
+      <w:proofErr w:type="spellStart"/>
+      <w:r>
+        <w:rPr>
+          <w:rFonts w:cs="Arial"/>
+          <w:b/>
+          <w:sz w:val="20"/>
+          <w:szCs w:val="20"/>
+        </w:rPr>
+        <w:t>Consult</w:t>
       </w:r>
       <w:r>
         <w:rPr>
@@ -635,6 +669,7 @@
         </w:rPr>
         <w:t>ing</w:t>
       </w:r>
+      <w:proofErr w:type="spellEnd"/>
       <w:r>
         <w:rPr>
           <w:rFonts w:cs="Arial"/>
@@ -691,6 +726,7 @@
         </w:rPr>
         <w:t>y te ha seleccionado para realizar la configuración de la red (representada en la figura 1). En esta ocasión has sido comisionado para realizar la configuración de los equipos (</w:t>
       </w:r>
+      <w:proofErr w:type="spellStart"/>
       <w:r>
         <w:rPr>
           <w:rFonts w:cs="Arial"/>
@@ -707,6 +743,7 @@
         </w:rPr>
         <w:t>s</w:t>
       </w:r>
+      <w:proofErr w:type="spellEnd"/>
       <w:r>
         <w:rPr>
           <w:rFonts w:cs="Arial"/>
@@ -798,13 +835,23 @@
           <w:szCs w:val="20"/>
         </w:rPr>
       </w:pPr>
-      <w:r>
-        <w:rPr>
-          <w:rFonts w:cs="Arial"/>
-          <w:sz w:val="20"/>
-          <w:szCs w:val="20"/>
-        </w:rPr>
-        <w:t xml:space="preserve">La subred a utilizar es: </w:t>
+      <w:proofErr w:type="gramStart"/>
+      <w:r>
+        <w:rPr>
+          <w:rFonts w:cs="Arial"/>
+          <w:sz w:val="20"/>
+          <w:szCs w:val="20"/>
+        </w:rPr>
+        <w:t>La subred a utilizar</w:t>
+      </w:r>
+      <w:proofErr w:type="gramEnd"/>
+      <w:r>
+        <w:rPr>
+          <w:rFonts w:cs="Arial"/>
+          <w:sz w:val="20"/>
+          <w:szCs w:val="20"/>
+        </w:rPr>
+        <w:t xml:space="preserve"> es: </w:t>
       </w:r>
       <w:r>
         <w:rPr>
@@ -1896,6 +1943,7 @@
                 <w:szCs w:val="20"/>
               </w:rPr>
             </w:pPr>
+            <w:proofErr w:type="gramStart"/>
             <w:r>
               <w:rPr>
                 <w:rFonts w:cs="Arial"/>
@@ -1903,6 +1951,7 @@
               </w:rPr>
               <w:t>Interface</w:t>
             </w:r>
+            <w:proofErr w:type="gramEnd"/>
           </w:p>
         </w:tc>
         <w:tc>
@@ -2076,6 +2125,15 @@
                 <w:szCs w:val="20"/>
               </w:rPr>
             </w:pPr>
+            <w:r>
+              <w:rPr>
+                <w:rFonts w:cs="Arial"/>
+                <w:b/>
+                <w:bCs/>
+                <w:color w:val="FF0000"/>
+              </w:rPr>
+              <w:t>160.20.10.242</w:t>
+            </w:r>
           </w:p>
         </w:tc>
         <w:tc>
@@ -2099,6 +2157,14 @@
                 <w:szCs w:val="20"/>
               </w:rPr>
             </w:pPr>
+            <w:r>
+              <w:rPr>
+                <w:rFonts w:ascii="Arial" w:hAnsi="Arial" w:cs="Arial"/>
+                <w:sz w:val="20"/>
+                <w:szCs w:val="20"/>
+              </w:rPr>
+              <w:t>255.255.255.252</w:t>
+            </w:r>
           </w:p>
         </w:tc>
       </w:tr>
@@ -2184,6 +2250,15 @@
                 <w:color w:val="FF0000"/>
               </w:rPr>
             </w:pPr>
+            <w:r>
+              <w:rPr>
+                <w:rFonts w:cs="Arial"/>
+                <w:b/>
+                <w:bCs/>
+                <w:color w:val="FF0000"/>
+              </w:rPr>
+              <w:t>200.60.3.198</w:t>
+            </w:r>
           </w:p>
         </w:tc>
         <w:tc>
@@ -2208,6 +2283,15 @@
                 <w:color w:val="FF0000"/>
               </w:rPr>
             </w:pPr>
+            <w:r>
+              <w:rPr>
+                <w:rFonts w:ascii="Arial" w:hAnsi="Arial" w:cs="Arial"/>
+                <w:b/>
+                <w:bCs/>
+                <w:color w:val="FF0000"/>
+              </w:rPr>
+              <w:t>255.255.255.248</w:t>
+            </w:r>
           </w:p>
         </w:tc>
       </w:tr>
@@ -2384,6 +2468,7 @@
               </w:rPr>
               <w:t xml:space="preserve">Default </w:t>
             </w:r>
+            <w:proofErr w:type="spellStart"/>
             <w:r>
               <w:rPr>
                 <w:rFonts w:cs="Arial"/>
@@ -2397,6 +2482,304 @@
                 <w:szCs w:val="20"/>
               </w:rPr>
               <w:t>ateway</w:t>
+            </w:r>
+            <w:proofErr w:type="spellEnd"/>
+          </w:p>
+        </w:tc>
+      </w:tr>
+      <w:tr>
+        <w:trPr>
+          <w:cantSplit/>
+          <w:jc w:val="center"/>
+        </w:trPr>
+        <w:tc>
+          <w:tcPr>
+            <w:tcW w:w="1557" w:type="dxa"/>
+            <w:tcBorders>
+              <w:top w:val="single" w:sz="2" w:space="0" w:color="auto"/>
+              <w:left w:val="single" w:sz="2" w:space="0" w:color="auto"/>
+              <w:bottom w:val="single" w:sz="2" w:space="0" w:color="auto"/>
+              <w:right w:val="single" w:sz="2" w:space="0" w:color="auto"/>
+            </w:tcBorders>
+            <w:vAlign w:val="center"/>
+            <w:hideMark/>
+          </w:tcPr>
+          <w:p>
+            <w:pPr>
+              <w:spacing w:before="0" w:after="0" w:line="240" w:lineRule="auto"/>
+              <w:jc w:val="center"/>
+              <w:rPr>
+                <w:rFonts w:cs="Arial"/>
+                <w:sz w:val="20"/>
+                <w:szCs w:val="20"/>
+              </w:rPr>
+            </w:pPr>
+            <w:r>
+              <w:rPr>
+                <w:rFonts w:cs="Arial"/>
+                <w:sz w:val="20"/>
+                <w:szCs w:val="20"/>
+              </w:rPr>
+              <w:t>Caja1</w:t>
+            </w:r>
+          </w:p>
+        </w:tc>
+        <w:tc>
+          <w:tcPr>
+            <w:tcW w:w="2555" w:type="dxa"/>
+            <w:tcBorders>
+              <w:top w:val="single" w:sz="2" w:space="0" w:color="auto"/>
+              <w:left w:val="single" w:sz="2" w:space="0" w:color="auto"/>
+              <w:bottom w:val="single" w:sz="2" w:space="0" w:color="auto"/>
+              <w:right w:val="single" w:sz="2" w:space="0" w:color="auto"/>
+            </w:tcBorders>
+            <w:vAlign w:val="center"/>
+          </w:tcPr>
+          <w:p>
+            <w:pPr>
+              <w:jc w:val="center"/>
+              <w:rPr>
+                <w:rFonts w:cs="Arial"/>
+                <w:b/>
+                <w:bCs/>
+                <w:color w:val="FF0000"/>
+              </w:rPr>
+            </w:pPr>
+            <w:r>
+              <w:rPr>
+                <w:rFonts w:cs="Arial"/>
+                <w:b/>
+                <w:bCs/>
+                <w:color w:val="FF0000"/>
+              </w:rPr>
+              <w:t>200.60.3.193</w:t>
+            </w:r>
+          </w:p>
+        </w:tc>
+        <w:tc>
+          <w:tcPr>
+            <w:tcW w:w="3115" w:type="dxa"/>
+            <w:tcBorders>
+              <w:top w:val="single" w:sz="2" w:space="0" w:color="auto"/>
+              <w:left w:val="single" w:sz="2" w:space="0" w:color="auto"/>
+              <w:bottom w:val="single" w:sz="2" w:space="0" w:color="auto"/>
+              <w:right w:val="single" w:sz="2" w:space="0" w:color="auto"/>
+            </w:tcBorders>
+            <w:vAlign w:val="center"/>
+          </w:tcPr>
+          <w:p>
+            <w:pPr>
+              <w:pStyle w:val="TableText"/>
+              <w:jc w:val="center"/>
+              <w:rPr>
+                <w:rFonts w:ascii="Arial" w:hAnsi="Arial" w:cs="Arial"/>
+                <w:b/>
+                <w:bCs/>
+                <w:color w:val="FF0000"/>
+              </w:rPr>
+            </w:pPr>
+            <w:r>
+              <w:rPr>
+                <w:rFonts w:ascii="Arial" w:hAnsi="Arial" w:cs="Arial"/>
+                <w:b/>
+                <w:bCs/>
+                <w:color w:val="FF0000"/>
+              </w:rPr>
+              <w:t>255.255.255.248</w:t>
+            </w:r>
+          </w:p>
+        </w:tc>
+        <w:tc>
+          <w:tcPr>
+            <w:tcW w:w="2268" w:type="dxa"/>
+            <w:tcBorders>
+              <w:top w:val="single" w:sz="2" w:space="0" w:color="auto"/>
+              <w:left w:val="single" w:sz="2" w:space="0" w:color="auto"/>
+              <w:bottom w:val="single" w:sz="2" w:space="0" w:color="auto"/>
+              <w:right w:val="single" w:sz="2" w:space="0" w:color="auto"/>
+            </w:tcBorders>
+          </w:tcPr>
+          <w:p>
+            <w:pPr>
+              <w:pStyle w:val="TableText"/>
+              <w:jc w:val="center"/>
+              <w:rPr>
+                <w:rFonts w:ascii="Arial" w:hAnsi="Arial" w:cs="Arial"/>
+                <w:b/>
+                <w:bCs/>
+                <w:color w:val="FF0000"/>
+              </w:rPr>
+            </w:pPr>
+            <w:r>
+              <w:rPr>
+                <w:rFonts w:cs="Arial"/>
+                <w:b/>
+                <w:bCs/>
+                <w:color w:val="FF0000"/>
+              </w:rPr>
+              <w:t>200.60.3.19</w:t>
+            </w:r>
+            <w:r>
+              <w:rPr>
+                <w:rFonts w:cs="Arial"/>
+                <w:b/>
+                <w:bCs/>
+                <w:color w:val="FF0000"/>
+              </w:rPr>
+              <w:t>8</w:t>
+            </w:r>
+          </w:p>
+        </w:tc>
+      </w:tr>
+      <w:tr>
+        <w:trPr>
+          <w:cantSplit/>
+          <w:jc w:val="center"/>
+        </w:trPr>
+        <w:tc>
+          <w:tcPr>
+            <w:tcW w:w="1557" w:type="dxa"/>
+            <w:tcBorders>
+              <w:top w:val="single" w:sz="2" w:space="0" w:color="auto"/>
+              <w:left w:val="single" w:sz="2" w:space="0" w:color="auto"/>
+              <w:bottom w:val="single" w:sz="2" w:space="0" w:color="auto"/>
+              <w:right w:val="single" w:sz="2" w:space="0" w:color="auto"/>
+            </w:tcBorders>
+            <w:vAlign w:val="center"/>
+            <w:hideMark/>
+          </w:tcPr>
+          <w:p>
+            <w:pPr>
+              <w:pStyle w:val="TableText"/>
+              <w:jc w:val="center"/>
+              <w:rPr>
+                <w:rFonts w:ascii="Arial" w:hAnsi="Arial" w:cs="Arial"/>
+                <w:sz w:val="20"/>
+                <w:szCs w:val="20"/>
+              </w:rPr>
+            </w:pPr>
+            <w:r>
+              <w:rPr>
+                <w:rFonts w:ascii="Arial" w:hAnsi="Arial" w:cs="Arial"/>
+                <w:sz w:val="20"/>
+                <w:szCs w:val="20"/>
+              </w:rPr>
+              <w:t>Caja2</w:t>
+            </w:r>
+          </w:p>
+        </w:tc>
+        <w:tc>
+          <w:tcPr>
+            <w:tcW w:w="2555" w:type="dxa"/>
+            <w:tcBorders>
+              <w:top w:val="single" w:sz="2" w:space="0" w:color="auto"/>
+              <w:left w:val="single" w:sz="2" w:space="0" w:color="auto"/>
+              <w:bottom w:val="single" w:sz="2" w:space="0" w:color="auto"/>
+              <w:right w:val="single" w:sz="2" w:space="0" w:color="auto"/>
+            </w:tcBorders>
+            <w:vAlign w:val="center"/>
+          </w:tcPr>
+          <w:p>
+            <w:pPr>
+              <w:jc w:val="center"/>
+              <w:rPr>
+                <w:rFonts w:cs="Arial"/>
+                <w:b/>
+                <w:bCs/>
+                <w:color w:val="FF0000"/>
+              </w:rPr>
+            </w:pPr>
+            <w:r>
+              <w:rPr>
+                <w:rFonts w:cs="Arial"/>
+                <w:b/>
+                <w:bCs/>
+                <w:color w:val="FF0000"/>
+              </w:rPr>
+              <w:t>200.60.3.19</w:t>
+            </w:r>
+            <w:r>
+              <w:rPr>
+                <w:rFonts w:cs="Arial"/>
+                <w:b/>
+                <w:bCs/>
+                <w:color w:val="FF0000"/>
+              </w:rPr>
+              <w:t>4</w:t>
+            </w:r>
+          </w:p>
+        </w:tc>
+        <w:tc>
+          <w:tcPr>
+            <w:tcW w:w="3115" w:type="dxa"/>
+            <w:tcBorders>
+              <w:top w:val="single" w:sz="2" w:space="0" w:color="auto"/>
+              <w:left w:val="single" w:sz="2" w:space="0" w:color="auto"/>
+              <w:bottom w:val="single" w:sz="2" w:space="0" w:color="auto"/>
+              <w:right w:val="single" w:sz="2" w:space="0" w:color="auto"/>
+            </w:tcBorders>
+            <w:vAlign w:val="center"/>
+          </w:tcPr>
+          <w:p>
+            <w:pPr>
+              <w:pStyle w:val="TableText"/>
+              <w:jc w:val="center"/>
+              <w:rPr>
+                <w:rFonts w:ascii="Arial" w:hAnsi="Arial" w:cs="Arial"/>
+                <w:b/>
+                <w:bCs/>
+                <w:color w:val="FF0000"/>
+              </w:rPr>
+            </w:pPr>
+            <w:r>
+              <w:rPr>
+                <w:rFonts w:ascii="Arial" w:hAnsi="Arial" w:cs="Arial"/>
+                <w:b/>
+                <w:bCs/>
+                <w:color w:val="FF0000"/>
+              </w:rPr>
+              <w:t>255.255.255.248</w:t>
+            </w:r>
+          </w:p>
+        </w:tc>
+        <w:tc>
+          <w:tcPr>
+            <w:tcW w:w="2268" w:type="dxa"/>
+            <w:tcBorders>
+              <w:top w:val="single" w:sz="2" w:space="0" w:color="auto"/>
+              <w:left w:val="single" w:sz="2" w:space="0" w:color="auto"/>
+              <w:bottom w:val="single" w:sz="2" w:space="0" w:color="auto"/>
+              <w:right w:val="single" w:sz="2" w:space="0" w:color="auto"/>
+            </w:tcBorders>
+          </w:tcPr>
+          <w:p>
+            <w:pPr>
+              <w:pStyle w:val="TableText"/>
+              <w:jc w:val="center"/>
+              <w:rPr>
+                <w:rFonts w:ascii="Arial" w:hAnsi="Arial" w:cs="Arial"/>
+                <w:b/>
+                <w:bCs/>
+                <w:color w:val="FF0000"/>
+              </w:rPr>
+            </w:pPr>
+            <w:r>
+              <w:rPr>
+                <w:rFonts w:cs="Arial"/>
+                <w:b/>
+                <w:bCs/>
+                <w:color w:val="FF0000"/>
+              </w:rPr>
+              <w:t>200.60.3.19</w:t>
+            </w:r>
+            <w:r>
+              <w:rPr>
+                <w:rFonts w:cs="Arial"/>
+                <w:b/>
+                <w:bCs/>
+                <w:color w:val="FF0000"/>
+              </w:rPr>
+              <w:t>8</w:t>
             </w:r>
           </w:p>
         </w:tc>
@@ -2428,14 +2811,16 @@
                 <w:szCs w:val="20"/>
               </w:rPr>
             </w:pPr>
+            <w:proofErr w:type="spellStart"/>
             <w:r>
               <w:rPr>
                 <w:rFonts w:cs="Arial"/>
                 <w:sz w:val="20"/>
                 <w:szCs w:val="20"/>
               </w:rPr>
-              <w:t>Caja1</w:t>
+              <w:t>Admin</w:t>
             </w:r>
+            <w:proofErr w:type="spellEnd"/>
           </w:p>
         </w:tc>
         <w:tc>
@@ -2459,6 +2844,24 @@
                 <w:color w:val="FF0000"/>
               </w:rPr>
             </w:pPr>
+            <w:r>
+              <w:rPr>
+                <w:rFonts w:cs="Arial"/>
+                <w:b/>
+                <w:bCs/>
+                <w:color w:val="FF0000"/>
+              </w:rPr>
+              <w:t>200.60.3.19</w:t>
+            </w:r>
+            <w:r>
+              <w:rPr>
+                <w:rFonts w:cs="Arial"/>
+                <w:b/>
+                <w:bCs/>
+                <w:color w:val="FF0000"/>
+              </w:rPr>
+              <w:t>5</w:t>
+            </w:r>
           </w:p>
         </w:tc>
         <w:tc>
@@ -2483,6 +2886,15 @@
                 <w:color w:val="FF0000"/>
               </w:rPr>
             </w:pPr>
+            <w:r>
+              <w:rPr>
+                <w:rFonts w:ascii="Arial" w:hAnsi="Arial" w:cs="Arial"/>
+                <w:b/>
+                <w:bCs/>
+                <w:color w:val="FF0000"/>
+              </w:rPr>
+              <w:t>255.255.255.248</w:t>
+            </w:r>
           </w:p>
         </w:tc>
         <w:tc>
@@ -2494,7 +2906,6 @@
               <w:bottom w:val="single" w:sz="2" w:space="0" w:color="auto"/>
               <w:right w:val="single" w:sz="2" w:space="0" w:color="auto"/>
             </w:tcBorders>
-            <w:vAlign w:val="center"/>
           </w:tcPr>
           <w:p>
             <w:pPr>
@@ -2507,224 +2918,24 @@
                 <w:color w:val="FF0000"/>
               </w:rPr>
             </w:pPr>
-          </w:p>
-        </w:tc>
-      </w:tr>
-      <w:tr>
-        <w:trPr>
-          <w:cantSplit/>
-          <w:jc w:val="center"/>
-        </w:trPr>
-        <w:tc>
-          <w:tcPr>
-            <w:tcW w:w="1557" w:type="dxa"/>
-            <w:tcBorders>
-              <w:top w:val="single" w:sz="2" w:space="0" w:color="auto"/>
-              <w:left w:val="single" w:sz="2" w:space="0" w:color="auto"/>
-              <w:bottom w:val="single" w:sz="2" w:space="0" w:color="auto"/>
-              <w:right w:val="single" w:sz="2" w:space="0" w:color="auto"/>
-            </w:tcBorders>
-            <w:vAlign w:val="center"/>
-            <w:hideMark/>
-          </w:tcPr>
-          <w:p>
-            <w:pPr>
-              <w:pStyle w:val="TableText"/>
-              <w:jc w:val="center"/>
-              <w:rPr>
-                <w:rFonts w:ascii="Arial" w:hAnsi="Arial" w:cs="Arial"/>
-                <w:sz w:val="20"/>
-                <w:szCs w:val="20"/>
-              </w:rPr>
-            </w:pPr>
             <w:r>
-              <w:rPr>
-                <w:rFonts w:ascii="Arial" w:hAnsi="Arial" w:cs="Arial"/>
-                <w:sz w:val="20"/>
-                <w:szCs w:val="20"/>
-              </w:rPr>
-              <w:t>Caja2</w:t>
-            </w:r>
-          </w:p>
-        </w:tc>
-        <w:tc>
-          <w:tcPr>
-            <w:tcW w:w="2555" w:type="dxa"/>
-            <w:tcBorders>
-              <w:top w:val="single" w:sz="2" w:space="0" w:color="auto"/>
-              <w:left w:val="single" w:sz="2" w:space="0" w:color="auto"/>
-              <w:bottom w:val="single" w:sz="2" w:space="0" w:color="auto"/>
-              <w:right w:val="single" w:sz="2" w:space="0" w:color="auto"/>
-            </w:tcBorders>
-            <w:vAlign w:val="center"/>
-          </w:tcPr>
-          <w:p>
-            <w:pPr>
-              <w:jc w:val="center"/>
               <w:rPr>
                 <w:rFonts w:cs="Arial"/>
                 <w:b/>
                 <w:bCs/>
                 <w:color w:val="FF0000"/>
               </w:rPr>
-            </w:pPr>
-          </w:p>
-        </w:tc>
-        <w:tc>
-          <w:tcPr>
-            <w:tcW w:w="3115" w:type="dxa"/>
-            <w:tcBorders>
-              <w:top w:val="single" w:sz="2" w:space="0" w:color="auto"/>
-              <w:left w:val="single" w:sz="2" w:space="0" w:color="auto"/>
-              <w:bottom w:val="single" w:sz="2" w:space="0" w:color="auto"/>
-              <w:right w:val="single" w:sz="2" w:space="0" w:color="auto"/>
-            </w:tcBorders>
-            <w:vAlign w:val="center"/>
-          </w:tcPr>
-          <w:p>
-            <w:pPr>
-              <w:pStyle w:val="TableText"/>
-              <w:jc w:val="center"/>
-              <w:rPr>
-                <w:rFonts w:ascii="Arial" w:hAnsi="Arial" w:cs="Arial"/>
+              <w:t>200.60.3.19</w:t>
+            </w:r>
+            <w:r>
+              <w:rPr>
+                <w:rFonts w:cs="Arial"/>
                 <w:b/>
                 <w:bCs/>
                 <w:color w:val="FF0000"/>
               </w:rPr>
-            </w:pPr>
-          </w:p>
-        </w:tc>
-        <w:tc>
-          <w:tcPr>
-            <w:tcW w:w="2268" w:type="dxa"/>
-            <w:tcBorders>
-              <w:top w:val="single" w:sz="2" w:space="0" w:color="auto"/>
-              <w:left w:val="single" w:sz="2" w:space="0" w:color="auto"/>
-              <w:bottom w:val="single" w:sz="2" w:space="0" w:color="auto"/>
-              <w:right w:val="single" w:sz="2" w:space="0" w:color="auto"/>
-            </w:tcBorders>
-            <w:vAlign w:val="center"/>
-          </w:tcPr>
-          <w:p>
-            <w:pPr>
-              <w:pStyle w:val="TableText"/>
-              <w:jc w:val="center"/>
-              <w:rPr>
-                <w:rFonts w:ascii="Arial" w:hAnsi="Arial" w:cs="Arial"/>
-                <w:b/>
-                <w:bCs/>
-                <w:color w:val="FF0000"/>
-              </w:rPr>
-            </w:pPr>
-          </w:p>
-        </w:tc>
-      </w:tr>
-      <w:tr>
-        <w:trPr>
-          <w:cantSplit/>
-          <w:jc w:val="center"/>
-        </w:trPr>
-        <w:tc>
-          <w:tcPr>
-            <w:tcW w:w="1557" w:type="dxa"/>
-            <w:tcBorders>
-              <w:top w:val="single" w:sz="2" w:space="0" w:color="auto"/>
-              <w:left w:val="single" w:sz="2" w:space="0" w:color="auto"/>
-              <w:bottom w:val="single" w:sz="2" w:space="0" w:color="auto"/>
-              <w:right w:val="single" w:sz="2" w:space="0" w:color="auto"/>
-            </w:tcBorders>
-            <w:vAlign w:val="center"/>
-            <w:hideMark/>
-          </w:tcPr>
-          <w:p>
-            <w:pPr>
-              <w:spacing w:before="0" w:after="0" w:line="240" w:lineRule="auto"/>
-              <w:jc w:val="center"/>
-              <w:rPr>
-                <w:rFonts w:cs="Arial"/>
-                <w:sz w:val="20"/>
-                <w:szCs w:val="20"/>
-              </w:rPr>
-            </w:pPr>
-            <w:r>
-              <w:rPr>
-                <w:rFonts w:cs="Arial"/>
-                <w:sz w:val="20"/>
-                <w:szCs w:val="20"/>
-              </w:rPr>
-              <w:t>Admin</w:t>
+              <w:t>8</w:t>
             </w:r>
-          </w:p>
-        </w:tc>
-        <w:tc>
-          <w:tcPr>
-            <w:tcW w:w="2555" w:type="dxa"/>
-            <w:tcBorders>
-              <w:top w:val="single" w:sz="2" w:space="0" w:color="auto"/>
-              <w:left w:val="single" w:sz="2" w:space="0" w:color="auto"/>
-              <w:bottom w:val="single" w:sz="2" w:space="0" w:color="auto"/>
-              <w:right w:val="single" w:sz="2" w:space="0" w:color="auto"/>
-            </w:tcBorders>
-            <w:vAlign w:val="center"/>
-          </w:tcPr>
-          <w:p>
-            <w:pPr>
-              <w:jc w:val="center"/>
-              <w:rPr>
-                <w:rFonts w:cs="Arial"/>
-                <w:b/>
-                <w:bCs/>
-                <w:color w:val="FF0000"/>
-              </w:rPr>
-            </w:pPr>
-          </w:p>
-        </w:tc>
-        <w:tc>
-          <w:tcPr>
-            <w:tcW w:w="3115" w:type="dxa"/>
-            <w:tcBorders>
-              <w:top w:val="single" w:sz="2" w:space="0" w:color="auto"/>
-              <w:left w:val="single" w:sz="2" w:space="0" w:color="auto"/>
-              <w:bottom w:val="single" w:sz="2" w:space="0" w:color="auto"/>
-              <w:right w:val="single" w:sz="2" w:space="0" w:color="auto"/>
-            </w:tcBorders>
-            <w:vAlign w:val="center"/>
-          </w:tcPr>
-          <w:p>
-            <w:pPr>
-              <w:pStyle w:val="TableText"/>
-              <w:jc w:val="center"/>
-              <w:rPr>
-                <w:rFonts w:ascii="Arial" w:hAnsi="Arial" w:cs="Arial"/>
-                <w:b/>
-                <w:bCs/>
-                <w:color w:val="FF0000"/>
-              </w:rPr>
-            </w:pPr>
-          </w:p>
-        </w:tc>
-        <w:tc>
-          <w:tcPr>
-            <w:tcW w:w="2268" w:type="dxa"/>
-            <w:tcBorders>
-              <w:top w:val="single" w:sz="2" w:space="0" w:color="auto"/>
-              <w:left w:val="single" w:sz="2" w:space="0" w:color="auto"/>
-              <w:bottom w:val="single" w:sz="2" w:space="0" w:color="auto"/>
-              <w:right w:val="single" w:sz="2" w:space="0" w:color="auto"/>
-            </w:tcBorders>
-            <w:vAlign w:val="center"/>
-          </w:tcPr>
-          <w:p>
-            <w:pPr>
-              <w:pStyle w:val="TableText"/>
-              <w:jc w:val="center"/>
-              <w:rPr>
-                <w:rFonts w:ascii="Arial" w:hAnsi="Arial" w:cs="Arial"/>
-                <w:b/>
-                <w:bCs/>
-                <w:color w:val="FF0000"/>
-              </w:rPr>
-            </w:pPr>
           </w:p>
         </w:tc>
       </w:tr>
@@ -2760,23 +2971,7 @@
                 <w:sz w:val="20"/>
                 <w:szCs w:val="20"/>
               </w:rPr>
-              <w:t>S</w:t>
-            </w:r>
-            <w:r>
-              <w:rPr>
-                <w:rFonts w:cs="Arial"/>
-                <w:sz w:val="20"/>
-                <w:szCs w:val="20"/>
-              </w:rPr>
-              <w:t>1</w:t>
-            </w:r>
-            <w:r>
-              <w:rPr>
-                <w:rFonts w:cs="Arial"/>
-                <w:sz w:val="20"/>
-                <w:szCs w:val="20"/>
-              </w:rPr>
-              <w:t xml:space="preserve"> VLAN1</w:t>
+              <w:t>S1 VLAN1</w:t>
             </w:r>
           </w:p>
         </w:tc>
@@ -2801,6 +2996,24 @@
                 <w:color w:val="FF0000"/>
               </w:rPr>
             </w:pPr>
+            <w:r>
+              <w:rPr>
+                <w:rFonts w:cs="Arial"/>
+                <w:b/>
+                <w:bCs/>
+                <w:color w:val="FF0000"/>
+              </w:rPr>
+              <w:t>200.60.3.19</w:t>
+            </w:r>
+            <w:r>
+              <w:rPr>
+                <w:rFonts w:cs="Arial"/>
+                <w:b/>
+                <w:bCs/>
+                <w:color w:val="FF0000"/>
+              </w:rPr>
+              <w:t>6</w:t>
+            </w:r>
           </w:p>
         </w:tc>
         <w:tc>
@@ -2825,6 +3038,15 @@
                 <w:color w:val="FF0000"/>
               </w:rPr>
             </w:pPr>
+            <w:r>
+              <w:rPr>
+                <w:rFonts w:ascii="Arial" w:hAnsi="Arial" w:cs="Arial"/>
+                <w:b/>
+                <w:bCs/>
+                <w:color w:val="FF0000"/>
+              </w:rPr>
+              <w:t>255.255.255.248</w:t>
+            </w:r>
           </w:p>
         </w:tc>
         <w:tc>
@@ -2836,7 +3058,6 @@
               <w:bottom w:val="single" w:sz="2" w:space="0" w:color="auto"/>
               <w:right w:val="single" w:sz="2" w:space="0" w:color="auto"/>
             </w:tcBorders>
-            <w:vAlign w:val="center"/>
           </w:tcPr>
           <w:p>
             <w:pPr>
@@ -2849,6 +3070,15 @@
                 <w:color w:val="FF0000"/>
               </w:rPr>
             </w:pPr>
+            <w:r>
+              <w:rPr>
+                <w:rFonts w:cs="Arial"/>
+                <w:b/>
+                <w:bCs/>
+                <w:color w:val="FF0000"/>
+              </w:rPr>
+              <w:t>200.60.3.198</w:t>
+            </w:r>
           </w:p>
         </w:tc>
       </w:tr>
@@ -2944,7 +3174,7 @@
                                           </pic:cNvPicPr>
                                         </pic:nvPicPr>
                                         <pic:blipFill>
-                                          <a:blip r:embed="rId8">
+                                          <a:blip r:embed="rId7">
                                             <a:extLst>
                                               <a:ext uri="{28A0092B-C50C-407E-A947-70E740481C1C}">
                                                 <a14:useLocalDpi xmlns:a14="http://schemas.microsoft.com/office/drawing/2010/main" val="0"/>
@@ -3024,7 +3254,7 @@
                                     </pic:cNvPicPr>
                                   </pic:nvPicPr>
                                   <pic:blipFill>
-                                    <a:blip r:embed="rId9">
+                                    <a:blip r:embed="rId7">
                                       <a:extLst>
                                         <a:ext uri="{28A0092B-C50C-407E-A947-70E740481C1C}">
                                           <a14:useLocalDpi xmlns:a14="http://schemas.microsoft.com/office/drawing/2010/main" val="0"/>
@@ -4071,8 +4301,20 @@
           <w:sz w:val="24"/>
           <w:szCs w:val="24"/>
         </w:rPr>
-        <w:t xml:space="preserve"> Configura las PCs</w:t>
-      </w:r>
+        <w:t xml:space="preserve"> Configura las </w:t>
+      </w:r>
+      <w:proofErr w:type="spellStart"/>
+      <w:r>
+        <w:rPr>
+          <w:rFonts w:cs="Arial"/>
+          <w:b/>
+          <w:bCs/>
+          <w:sz w:val="24"/>
+          <w:szCs w:val="24"/>
+        </w:rPr>
+        <w:t>PCs</w:t>
+      </w:r>
+      <w:proofErr w:type="spellEnd"/>
     </w:p>
     <w:p>
       <w:pPr>
@@ -4112,8 +4354,19 @@
           <w:sz w:val="20"/>
           <w:szCs w:val="20"/>
         </w:rPr>
-        <w:t>s las PCs</w:t>
-      </w:r>
+        <w:t xml:space="preserve">s las </w:t>
+      </w:r>
+      <w:proofErr w:type="spellStart"/>
+      <w:r>
+        <w:rPr>
+          <w:rFonts w:cs="Arial"/>
+          <w:color w:val="0D0D0D" w:themeColor="text1" w:themeTint="F2"/>
+          <w:sz w:val="20"/>
+          <w:szCs w:val="20"/>
+        </w:rPr>
+        <w:t>PCs</w:t>
+      </w:r>
+      <w:proofErr w:type="spellEnd"/>
       <w:r>
         <w:rPr>
           <w:rFonts w:cs="Arial"/>
@@ -4326,7 +4579,47 @@
           <w:sz w:val="20"/>
           <w:szCs w:val="20"/>
         </w:rPr>
-        <w:t xml:space="preserve">Configura el password de consola : </w:t>
+        <w:t xml:space="preserve">Configura el </w:t>
+      </w:r>
+      <w:proofErr w:type="spellStart"/>
+      <w:r>
+        <w:rPr>
+          <w:rFonts w:cs="Arial"/>
+          <w:color w:val="0D0D0D" w:themeColor="text1" w:themeTint="F2"/>
+          <w:sz w:val="20"/>
+          <w:szCs w:val="20"/>
+        </w:rPr>
+        <w:t>password</w:t>
+      </w:r>
+      <w:proofErr w:type="spellEnd"/>
+      <w:r>
+        <w:rPr>
+          <w:rFonts w:cs="Arial"/>
+          <w:color w:val="0D0D0D" w:themeColor="text1" w:themeTint="F2"/>
+          <w:sz w:val="20"/>
+          <w:szCs w:val="20"/>
+        </w:rPr>
+        <w:t xml:space="preserve"> de </w:t>
+      </w:r>
+      <w:proofErr w:type="gramStart"/>
+      <w:r>
+        <w:rPr>
+          <w:rFonts w:cs="Arial"/>
+          <w:color w:val="0D0D0D" w:themeColor="text1" w:themeTint="F2"/>
+          <w:sz w:val="20"/>
+          <w:szCs w:val="20"/>
+        </w:rPr>
+        <w:t>consola :</w:t>
+      </w:r>
+      <w:proofErr w:type="gramEnd"/>
+      <w:r>
+        <w:rPr>
+          <w:rFonts w:cs="Arial"/>
+          <w:color w:val="0D0D0D" w:themeColor="text1" w:themeTint="F2"/>
+          <w:sz w:val="20"/>
+          <w:szCs w:val="20"/>
+        </w:rPr>
+        <w:t xml:space="preserve"> </w:t>
       </w:r>
       <w:r>
         <w:rPr>
@@ -4364,7 +4657,58 @@
           <w:sz w:val="20"/>
           <w:szCs w:val="20"/>
         </w:rPr>
-        <w:t xml:space="preserve">Configura el password de las terminales virtuales (vty): </w:t>
+        <w:t xml:space="preserve">Configura </w:t>
+      </w:r>
+      <w:proofErr w:type="gramStart"/>
+      <w:r>
+        <w:rPr>
+          <w:rFonts w:cs="Arial"/>
+          <w:color w:val="0D0D0D" w:themeColor="text1" w:themeTint="F2"/>
+          <w:sz w:val="20"/>
+          <w:szCs w:val="20"/>
+        </w:rPr>
+        <w:t xml:space="preserve">el </w:t>
+      </w:r>
+      <w:proofErr w:type="spellStart"/>
+      <w:r>
+        <w:rPr>
+          <w:rFonts w:cs="Arial"/>
+          <w:color w:val="0D0D0D" w:themeColor="text1" w:themeTint="F2"/>
+          <w:sz w:val="20"/>
+          <w:szCs w:val="20"/>
+        </w:rPr>
+        <w:t>password</w:t>
+      </w:r>
+      <w:proofErr w:type="spellEnd"/>
+      <w:proofErr w:type="gramEnd"/>
+      <w:r>
+        <w:rPr>
+          <w:rFonts w:cs="Arial"/>
+          <w:color w:val="0D0D0D" w:themeColor="text1" w:themeTint="F2"/>
+          <w:sz w:val="20"/>
+          <w:szCs w:val="20"/>
+        </w:rPr>
+        <w:t xml:space="preserve"> de las terminales virtuales (</w:t>
+      </w:r>
+      <w:proofErr w:type="spellStart"/>
+      <w:r>
+        <w:rPr>
+          <w:rFonts w:cs="Arial"/>
+          <w:color w:val="0D0D0D" w:themeColor="text1" w:themeTint="F2"/>
+          <w:sz w:val="20"/>
+          <w:szCs w:val="20"/>
+        </w:rPr>
+        <w:t>vty</w:t>
+      </w:r>
+      <w:proofErr w:type="spellEnd"/>
+      <w:r>
+        <w:rPr>
+          <w:rFonts w:cs="Arial"/>
+          <w:color w:val="0D0D0D" w:themeColor="text1" w:themeTint="F2"/>
+          <w:sz w:val="20"/>
+          <w:szCs w:val="20"/>
+        </w:rPr>
+        <w:t xml:space="preserve">): </w:t>
       </w:r>
       <w:r>
         <w:rPr>
@@ -4402,7 +4746,38 @@
           <w:sz w:val="20"/>
           <w:szCs w:val="20"/>
         </w:rPr>
-        <w:t xml:space="preserve">Configura el password de modo </w:t>
+        <w:t xml:space="preserve">Configura </w:t>
+      </w:r>
+      <w:proofErr w:type="gramStart"/>
+      <w:r>
+        <w:rPr>
+          <w:rFonts w:cs="Arial"/>
+          <w:color w:val="0D0D0D" w:themeColor="text1" w:themeTint="F2"/>
+          <w:sz w:val="20"/>
+          <w:szCs w:val="20"/>
+        </w:rPr>
+        <w:t xml:space="preserve">el </w:t>
+      </w:r>
+      <w:proofErr w:type="spellStart"/>
+      <w:r>
+        <w:rPr>
+          <w:rFonts w:cs="Arial"/>
+          <w:color w:val="0D0D0D" w:themeColor="text1" w:themeTint="F2"/>
+          <w:sz w:val="20"/>
+          <w:szCs w:val="20"/>
+        </w:rPr>
+        <w:t>password</w:t>
+      </w:r>
+      <w:proofErr w:type="spellEnd"/>
+      <w:proofErr w:type="gramEnd"/>
+      <w:r>
+        <w:rPr>
+          <w:rFonts w:cs="Arial"/>
+          <w:color w:val="0D0D0D" w:themeColor="text1" w:themeTint="F2"/>
+          <w:sz w:val="20"/>
+          <w:szCs w:val="20"/>
+        </w:rPr>
+        <w:t xml:space="preserve"> de modo </w:t>
       </w:r>
       <w:r>
         <w:rPr>
@@ -4457,7 +4832,27 @@
           <w:sz w:val="20"/>
           <w:szCs w:val="20"/>
         </w:rPr>
-        <w:t xml:space="preserve">Configura la interface </w:t>
+        <w:t xml:space="preserve">Configura la </w:t>
+      </w:r>
+      <w:proofErr w:type="gramStart"/>
+      <w:r>
+        <w:rPr>
+          <w:rFonts w:cs="Arial"/>
+          <w:color w:val="0D0D0D" w:themeColor="text1" w:themeTint="F2"/>
+          <w:sz w:val="20"/>
+          <w:szCs w:val="20"/>
+        </w:rPr>
+        <w:t>interface</w:t>
+      </w:r>
+      <w:proofErr w:type="gramEnd"/>
+      <w:r>
+        <w:rPr>
+          <w:rFonts w:cs="Arial"/>
+          <w:color w:val="0D0D0D" w:themeColor="text1" w:themeTint="F2"/>
+          <w:sz w:val="20"/>
+          <w:szCs w:val="20"/>
+        </w:rPr>
+        <w:t xml:space="preserve"> </w:t>
       </w:r>
       <w:r>
         <w:rPr>
@@ -4512,7 +4907,27 @@
           <w:sz w:val="20"/>
           <w:szCs w:val="20"/>
         </w:rPr>
-        <w:t>Configura el default gateway.</w:t>
+        <w:t xml:space="preserve">Configura el default </w:t>
+      </w:r>
+      <w:proofErr w:type="spellStart"/>
+      <w:r>
+        <w:rPr>
+          <w:rFonts w:cs="Arial"/>
+          <w:color w:val="0D0D0D" w:themeColor="text1" w:themeTint="F2"/>
+          <w:sz w:val="20"/>
+          <w:szCs w:val="20"/>
+        </w:rPr>
+        <w:t>gateway</w:t>
+      </w:r>
+      <w:proofErr w:type="spellEnd"/>
+      <w:r>
+        <w:rPr>
+          <w:rFonts w:cs="Arial"/>
+          <w:color w:val="0D0D0D" w:themeColor="text1" w:themeTint="F2"/>
+          <w:sz w:val="20"/>
+          <w:szCs w:val="20"/>
+        </w:rPr>
+        <w:t>.</w:t>
       </w:r>
     </w:p>
     <w:p>
@@ -4697,7 +5112,27 @@
           <w:sz w:val="20"/>
           <w:szCs w:val="20"/>
         </w:rPr>
-        <w:t>Encripta los passwords.</w:t>
+        <w:t xml:space="preserve">Encripta los </w:t>
+      </w:r>
+      <w:proofErr w:type="spellStart"/>
+      <w:r>
+        <w:rPr>
+          <w:rFonts w:cs="Arial"/>
+          <w:color w:val="0D0D0D" w:themeColor="text1" w:themeTint="F2"/>
+          <w:sz w:val="20"/>
+          <w:szCs w:val="20"/>
+        </w:rPr>
+        <w:t>passwords</w:t>
+      </w:r>
+      <w:proofErr w:type="spellEnd"/>
+      <w:r>
+        <w:rPr>
+          <w:rFonts w:cs="Arial"/>
+          <w:color w:val="0D0D0D" w:themeColor="text1" w:themeTint="F2"/>
+          <w:sz w:val="20"/>
+          <w:szCs w:val="20"/>
+        </w:rPr>
+        <w:t>.</w:t>
       </w:r>
     </w:p>
     <w:p>
@@ -4785,7 +5220,47 @@
           <w:sz w:val="20"/>
           <w:szCs w:val="20"/>
         </w:rPr>
-        <w:t xml:space="preserve">Configura el password de consola : </w:t>
+        <w:t xml:space="preserve">Configura el </w:t>
+      </w:r>
+      <w:proofErr w:type="spellStart"/>
+      <w:r>
+        <w:rPr>
+          <w:rFonts w:cs="Arial"/>
+          <w:color w:val="0D0D0D" w:themeColor="text1" w:themeTint="F2"/>
+          <w:sz w:val="20"/>
+          <w:szCs w:val="20"/>
+        </w:rPr>
+        <w:t>password</w:t>
+      </w:r>
+      <w:proofErr w:type="spellEnd"/>
+      <w:r>
+        <w:rPr>
+          <w:rFonts w:cs="Arial"/>
+          <w:color w:val="0D0D0D" w:themeColor="text1" w:themeTint="F2"/>
+          <w:sz w:val="20"/>
+          <w:szCs w:val="20"/>
+        </w:rPr>
+        <w:t xml:space="preserve"> de </w:t>
+      </w:r>
+      <w:proofErr w:type="gramStart"/>
+      <w:r>
+        <w:rPr>
+          <w:rFonts w:cs="Arial"/>
+          <w:color w:val="0D0D0D" w:themeColor="text1" w:themeTint="F2"/>
+          <w:sz w:val="20"/>
+          <w:szCs w:val="20"/>
+        </w:rPr>
+        <w:t>consola :</w:t>
+      </w:r>
+      <w:proofErr w:type="gramEnd"/>
+      <w:r>
+        <w:rPr>
+          <w:rFonts w:cs="Arial"/>
+          <w:color w:val="0D0D0D" w:themeColor="text1" w:themeTint="F2"/>
+          <w:sz w:val="20"/>
+          <w:szCs w:val="20"/>
+        </w:rPr>
+        <w:t xml:space="preserve"> </w:t>
       </w:r>
       <w:r>
         <w:rPr>
@@ -4822,7 +5297,58 @@
           <w:sz w:val="20"/>
           <w:szCs w:val="20"/>
         </w:rPr>
-        <w:t xml:space="preserve">Configura el password de las terminales virtuales (vty): </w:t>
+        <w:t xml:space="preserve">Configura </w:t>
+      </w:r>
+      <w:proofErr w:type="gramStart"/>
+      <w:r>
+        <w:rPr>
+          <w:rFonts w:cs="Arial"/>
+          <w:color w:val="0D0D0D" w:themeColor="text1" w:themeTint="F2"/>
+          <w:sz w:val="20"/>
+          <w:szCs w:val="20"/>
+        </w:rPr>
+        <w:t xml:space="preserve">el </w:t>
+      </w:r>
+      <w:proofErr w:type="spellStart"/>
+      <w:r>
+        <w:rPr>
+          <w:rFonts w:cs="Arial"/>
+          <w:color w:val="0D0D0D" w:themeColor="text1" w:themeTint="F2"/>
+          <w:sz w:val="20"/>
+          <w:szCs w:val="20"/>
+        </w:rPr>
+        <w:t>password</w:t>
+      </w:r>
+      <w:proofErr w:type="spellEnd"/>
+      <w:proofErr w:type="gramEnd"/>
+      <w:r>
+        <w:rPr>
+          <w:rFonts w:cs="Arial"/>
+          <w:color w:val="0D0D0D" w:themeColor="text1" w:themeTint="F2"/>
+          <w:sz w:val="20"/>
+          <w:szCs w:val="20"/>
+        </w:rPr>
+        <w:t xml:space="preserve"> de las terminales virtuales (</w:t>
+      </w:r>
+      <w:proofErr w:type="spellStart"/>
+      <w:r>
+        <w:rPr>
+          <w:rFonts w:cs="Arial"/>
+          <w:color w:val="0D0D0D" w:themeColor="text1" w:themeTint="F2"/>
+          <w:sz w:val="20"/>
+          <w:szCs w:val="20"/>
+        </w:rPr>
+        <w:t>vty</w:t>
+      </w:r>
+      <w:proofErr w:type="spellEnd"/>
+      <w:r>
+        <w:rPr>
+          <w:rFonts w:cs="Arial"/>
+          <w:color w:val="0D0D0D" w:themeColor="text1" w:themeTint="F2"/>
+          <w:sz w:val="20"/>
+          <w:szCs w:val="20"/>
+        </w:rPr>
+        <w:t xml:space="preserve">): </w:t>
       </w:r>
       <w:r>
         <w:rPr>
@@ -4859,7 +5385,38 @@
           <w:sz w:val="20"/>
           <w:szCs w:val="20"/>
         </w:rPr>
-        <w:t xml:space="preserve">Configura el password de modo </w:t>
+        <w:t xml:space="preserve">Configura </w:t>
+      </w:r>
+      <w:proofErr w:type="gramStart"/>
+      <w:r>
+        <w:rPr>
+          <w:rFonts w:cs="Arial"/>
+          <w:color w:val="0D0D0D" w:themeColor="text1" w:themeTint="F2"/>
+          <w:sz w:val="20"/>
+          <w:szCs w:val="20"/>
+        </w:rPr>
+        <w:t xml:space="preserve">el </w:t>
+      </w:r>
+      <w:proofErr w:type="spellStart"/>
+      <w:r>
+        <w:rPr>
+          <w:rFonts w:cs="Arial"/>
+          <w:color w:val="0D0D0D" w:themeColor="text1" w:themeTint="F2"/>
+          <w:sz w:val="20"/>
+          <w:szCs w:val="20"/>
+        </w:rPr>
+        <w:t>password</w:t>
+      </w:r>
+      <w:proofErr w:type="spellEnd"/>
+      <w:proofErr w:type="gramEnd"/>
+      <w:r>
+        <w:rPr>
+          <w:rFonts w:cs="Arial"/>
+          <w:color w:val="0D0D0D" w:themeColor="text1" w:themeTint="F2"/>
+          <w:sz w:val="20"/>
+          <w:szCs w:val="20"/>
+        </w:rPr>
+        <w:t xml:space="preserve"> de modo </w:t>
       </w:r>
       <w:r>
         <w:rPr>
@@ -5703,6 +6260,7 @@
                 <w:szCs w:val="20"/>
               </w:rPr>
             </w:pPr>
+            <w:proofErr w:type="spellStart"/>
             <w:r>
               <w:rPr>
                 <w:rFonts w:cs="Arial"/>
@@ -5713,6 +6271,7 @@
               </w:rPr>
               <w:t>From</w:t>
             </w:r>
+            <w:proofErr w:type="spellEnd"/>
           </w:p>
         </w:tc>
         <w:tc>
@@ -5767,7 +6326,29 @@
                 <w:sz w:val="20"/>
                 <w:szCs w:val="20"/>
               </w:rPr>
-              <w:t>IP Address (To)</w:t>
+              <w:t xml:space="preserve">IP </w:t>
+            </w:r>
+            <w:proofErr w:type="spellStart"/>
+            <w:r>
+              <w:rPr>
+                <w:rFonts w:cs="Arial"/>
+                <w:b/>
+                <w:color w:val="000000"/>
+                <w:sz w:val="20"/>
+                <w:szCs w:val="20"/>
+              </w:rPr>
+              <w:t>Address</w:t>
+            </w:r>
+            <w:proofErr w:type="spellEnd"/>
+            <w:r>
+              <w:rPr>
+                <w:rFonts w:cs="Arial"/>
+                <w:b/>
+                <w:color w:val="000000"/>
+                <w:sz w:val="20"/>
+                <w:szCs w:val="20"/>
+              </w:rPr>
+              <w:t xml:space="preserve"> (To)</w:t>
             </w:r>
           </w:p>
         </w:tc>
@@ -5796,7 +6377,29 @@
                 <w:sz w:val="20"/>
                 <w:szCs w:val="20"/>
               </w:rPr>
-              <w:t xml:space="preserve">Ping results </w:t>
+              <w:t xml:space="preserve">Ping </w:t>
+            </w:r>
+            <w:proofErr w:type="spellStart"/>
+            <w:r>
+              <w:rPr>
+                <w:rFonts w:cs="Arial"/>
+                <w:b/>
+                <w:color w:val="000000"/>
+                <w:sz w:val="20"/>
+                <w:szCs w:val="20"/>
+              </w:rPr>
+              <w:t>results</w:t>
+            </w:r>
+            <w:proofErr w:type="spellEnd"/>
+            <w:r>
+              <w:rPr>
+                <w:rFonts w:cs="Arial"/>
+                <w:b/>
+                <w:color w:val="000000"/>
+                <w:sz w:val="20"/>
+                <w:szCs w:val="20"/>
+              </w:rPr>
+              <w:t xml:space="preserve"> </w:t>
             </w:r>
             <w:r>
               <w:rPr>
@@ -5804,7 +6407,43 @@
                 <w:sz w:val="20"/>
                 <w:szCs w:val="20"/>
               </w:rPr>
-              <w:t>(Fail / Success)</w:t>
+              <w:t>(</w:t>
+            </w:r>
+            <w:proofErr w:type="spellStart"/>
+            <w:r>
+              <w:rPr>
+                <w:rFonts w:cs="Arial"/>
+                <w:sz w:val="20"/>
+                <w:szCs w:val="20"/>
+              </w:rPr>
+              <w:t>Fail</w:t>
+            </w:r>
+            <w:proofErr w:type="spellEnd"/>
+            <w:r>
+              <w:rPr>
+                <w:rFonts w:cs="Arial"/>
+                <w:sz w:val="20"/>
+                <w:szCs w:val="20"/>
+              </w:rPr>
+              <w:t xml:space="preserve"> / </w:t>
+            </w:r>
+            <w:proofErr w:type="spellStart"/>
+            <w:r>
+              <w:rPr>
+                <w:rFonts w:cs="Arial"/>
+                <w:sz w:val="20"/>
+                <w:szCs w:val="20"/>
+              </w:rPr>
+              <w:t>Success</w:t>
+            </w:r>
+            <w:proofErr w:type="spellEnd"/>
+            <w:r>
+              <w:rPr>
+                <w:rFonts w:cs="Arial"/>
+                <w:sz w:val="20"/>
+                <w:szCs w:val="20"/>
+              </w:rPr>
+              <w:t>)</w:t>
             </w:r>
           </w:p>
         </w:tc>
@@ -5891,6 +6530,261 @@
                 <w:szCs w:val="20"/>
               </w:rPr>
             </w:pPr>
+            <w:r>
+              <w:rPr>
+                <w:rFonts w:cs="Arial"/>
+                <w:b/>
+                <w:bCs/>
+                <w:color w:val="FF0000"/>
+              </w:rPr>
+              <w:t>200.60.3.194</w:t>
+            </w:r>
+          </w:p>
+        </w:tc>
+        <w:tc>
+          <w:tcPr>
+            <w:tcW w:w="3969" w:type="dxa"/>
+            <w:vAlign w:val="center"/>
+          </w:tcPr>
+          <w:p>
+            <w:pPr>
+              <w:spacing w:line="360" w:lineRule="auto"/>
+              <w:rPr>
+                <w:rFonts w:cs="Arial"/>
+                <w:color w:val="FF0000"/>
+                <w:sz w:val="20"/>
+                <w:szCs w:val="20"/>
+              </w:rPr>
+            </w:pPr>
+            <w:proofErr w:type="spellStart"/>
+            <w:r>
+              <w:rPr>
+                <w:rFonts w:cs="Arial"/>
+                <w:color w:val="FF0000"/>
+                <w:sz w:val="20"/>
+                <w:szCs w:val="20"/>
+              </w:rPr>
+              <w:t>Success</w:t>
+            </w:r>
+            <w:proofErr w:type="spellEnd"/>
+          </w:p>
+        </w:tc>
+      </w:tr>
+      <w:tr>
+        <w:trPr>
+          <w:trHeight w:val="284"/>
+        </w:trPr>
+        <w:tc>
+          <w:tcPr>
+            <w:tcW w:w="1701" w:type="dxa"/>
+            <w:vAlign w:val="center"/>
+          </w:tcPr>
+          <w:p>
+            <w:pPr>
+              <w:spacing w:line="360" w:lineRule="auto"/>
+              <w:jc w:val="center"/>
+              <w:rPr>
+                <w:rFonts w:cs="Arial"/>
+                <w:b/>
+                <w:bCs/>
+                <w:color w:val="000000"/>
+                <w:sz w:val="20"/>
+                <w:szCs w:val="20"/>
+              </w:rPr>
+            </w:pPr>
+            <w:r>
+              <w:rPr>
+                <w:rFonts w:cs="Arial"/>
+                <w:b/>
+                <w:bCs/>
+                <w:color w:val="000000"/>
+                <w:sz w:val="20"/>
+                <w:szCs w:val="20"/>
+              </w:rPr>
+              <w:t>Caja1</w:t>
+            </w:r>
+          </w:p>
+        </w:tc>
+        <w:tc>
+          <w:tcPr>
+            <w:tcW w:w="1843" w:type="dxa"/>
+            <w:vAlign w:val="center"/>
+          </w:tcPr>
+          <w:p>
+            <w:pPr>
+              <w:spacing w:line="360" w:lineRule="auto"/>
+              <w:jc w:val="center"/>
+              <w:rPr>
+                <w:rFonts w:cs="Arial"/>
+                <w:b/>
+                <w:bCs/>
+                <w:color w:val="000000"/>
+                <w:sz w:val="20"/>
+                <w:szCs w:val="20"/>
+              </w:rPr>
+            </w:pPr>
+            <w:proofErr w:type="spellStart"/>
+            <w:r>
+              <w:rPr>
+                <w:rFonts w:cs="Arial"/>
+                <w:b/>
+                <w:bCs/>
+                <w:color w:val="000000"/>
+                <w:sz w:val="20"/>
+                <w:szCs w:val="20"/>
+              </w:rPr>
+              <w:t>Admin</w:t>
+            </w:r>
+            <w:proofErr w:type="spellEnd"/>
+          </w:p>
+        </w:tc>
+        <w:tc>
+          <w:tcPr>
+            <w:tcW w:w="2551" w:type="dxa"/>
+            <w:vAlign w:val="center"/>
+          </w:tcPr>
+          <w:p>
+            <w:pPr>
+              <w:spacing w:line="360" w:lineRule="auto"/>
+              <w:jc w:val="center"/>
+              <w:rPr>
+                <w:rFonts w:cs="Arial"/>
+                <w:color w:val="FF0000"/>
+                <w:sz w:val="20"/>
+                <w:szCs w:val="20"/>
+              </w:rPr>
+            </w:pPr>
+            <w:r>
+              <w:rPr>
+                <w:rFonts w:cs="Arial"/>
+                <w:b/>
+                <w:bCs/>
+                <w:color w:val="FF0000"/>
+              </w:rPr>
+              <w:t>200.60.3.195</w:t>
+            </w:r>
+          </w:p>
+        </w:tc>
+        <w:tc>
+          <w:tcPr>
+            <w:tcW w:w="3969" w:type="dxa"/>
+            <w:vAlign w:val="center"/>
+          </w:tcPr>
+          <w:p>
+            <w:pPr>
+              <w:spacing w:line="360" w:lineRule="auto"/>
+              <w:rPr>
+                <w:rFonts w:cs="Arial"/>
+                <w:color w:val="FF0000"/>
+                <w:sz w:val="20"/>
+                <w:szCs w:val="20"/>
+              </w:rPr>
+            </w:pPr>
+            <w:proofErr w:type="spellStart"/>
+            <w:r>
+              <w:rPr>
+                <w:rFonts w:cs="Arial"/>
+                <w:color w:val="FF0000"/>
+                <w:sz w:val="20"/>
+                <w:szCs w:val="20"/>
+              </w:rPr>
+              <w:t>Success</w:t>
+            </w:r>
+            <w:proofErr w:type="spellEnd"/>
+          </w:p>
+        </w:tc>
+      </w:tr>
+      <w:tr>
+        <w:trPr>
+          <w:trHeight w:val="284"/>
+        </w:trPr>
+        <w:tc>
+          <w:tcPr>
+            <w:tcW w:w="1701" w:type="dxa"/>
+            <w:vAlign w:val="center"/>
+          </w:tcPr>
+          <w:p>
+            <w:pPr>
+              <w:spacing w:line="360" w:lineRule="auto"/>
+              <w:jc w:val="center"/>
+              <w:rPr>
+                <w:rFonts w:cs="Arial"/>
+                <w:b/>
+                <w:bCs/>
+                <w:color w:val="000000"/>
+                <w:sz w:val="20"/>
+                <w:szCs w:val="20"/>
+              </w:rPr>
+            </w:pPr>
+            <w:r>
+              <w:rPr>
+                <w:rFonts w:cs="Arial"/>
+                <w:b/>
+                <w:bCs/>
+                <w:color w:val="000000"/>
+                <w:sz w:val="20"/>
+                <w:szCs w:val="20"/>
+              </w:rPr>
+              <w:t>Caja1</w:t>
+            </w:r>
+          </w:p>
+        </w:tc>
+        <w:tc>
+          <w:tcPr>
+            <w:tcW w:w="1843" w:type="dxa"/>
+            <w:vAlign w:val="center"/>
+          </w:tcPr>
+          <w:p>
+            <w:pPr>
+              <w:spacing w:line="360" w:lineRule="auto"/>
+              <w:jc w:val="center"/>
+              <w:rPr>
+                <w:rFonts w:cs="Arial"/>
+                <w:b/>
+                <w:bCs/>
+                <w:color w:val="000000"/>
+                <w:sz w:val="20"/>
+                <w:szCs w:val="20"/>
+              </w:rPr>
+            </w:pPr>
+            <w:r>
+              <w:rPr>
+                <w:rFonts w:cs="Arial"/>
+                <w:b/>
+                <w:bCs/>
+                <w:color w:val="000000"/>
+                <w:sz w:val="20"/>
+                <w:szCs w:val="20"/>
+              </w:rPr>
+              <w:t>ISP s0/0/0</w:t>
+            </w:r>
+          </w:p>
+        </w:tc>
+        <w:tc>
+          <w:tcPr>
+            <w:tcW w:w="2551" w:type="dxa"/>
+            <w:vAlign w:val="center"/>
+          </w:tcPr>
+          <w:p>
+            <w:pPr>
+              <w:spacing w:line="360" w:lineRule="auto"/>
+              <w:jc w:val="center"/>
+              <w:rPr>
+                <w:rFonts w:cs="Arial"/>
+                <w:color w:val="FF0000"/>
+                <w:sz w:val="20"/>
+                <w:szCs w:val="20"/>
+              </w:rPr>
+            </w:pPr>
+            <w:r>
+              <w:rPr>
+                <w:rFonts w:cs="Arial"/>
+                <w:color w:val="FF0000"/>
+                <w:sz w:val="20"/>
+                <w:szCs w:val="20"/>
+              </w:rPr>
+              <w:t>160.20.10.241</w:t>
+            </w:r>
           </w:p>
         </w:tc>
         <w:tc>
@@ -5973,243 +6867,6 @@
                 <w:sz w:val="20"/>
                 <w:szCs w:val="20"/>
               </w:rPr>
-              <w:t>Admin</w:t>
-            </w:r>
-          </w:p>
-        </w:tc>
-        <w:tc>
-          <w:tcPr>
-            <w:tcW w:w="2551" w:type="dxa"/>
-            <w:vAlign w:val="center"/>
-          </w:tcPr>
-          <w:p>
-            <w:pPr>
-              <w:spacing w:line="360" w:lineRule="auto"/>
-              <w:jc w:val="center"/>
-              <w:rPr>
-                <w:rFonts w:cs="Arial"/>
-                <w:color w:val="FF0000"/>
-                <w:sz w:val="20"/>
-                <w:szCs w:val="20"/>
-              </w:rPr>
-            </w:pPr>
-          </w:p>
-        </w:tc>
-        <w:tc>
-          <w:tcPr>
-            <w:tcW w:w="3969" w:type="dxa"/>
-            <w:vAlign w:val="center"/>
-          </w:tcPr>
-          <w:p>
-            <w:pPr>
-              <w:spacing w:line="360" w:lineRule="auto"/>
-              <w:rPr>
-                <w:rFonts w:cs="Arial"/>
-                <w:color w:val="FF0000"/>
-                <w:sz w:val="20"/>
-                <w:szCs w:val="20"/>
-              </w:rPr>
-            </w:pPr>
-          </w:p>
-        </w:tc>
-      </w:tr>
-      <w:tr>
-        <w:trPr>
-          <w:trHeight w:val="284"/>
-        </w:trPr>
-        <w:tc>
-          <w:tcPr>
-            <w:tcW w:w="1701" w:type="dxa"/>
-            <w:vAlign w:val="center"/>
-          </w:tcPr>
-          <w:p>
-            <w:pPr>
-              <w:spacing w:line="360" w:lineRule="auto"/>
-              <w:jc w:val="center"/>
-              <w:rPr>
-                <w:rFonts w:cs="Arial"/>
-                <w:b/>
-                <w:bCs/>
-                <w:color w:val="000000"/>
-                <w:sz w:val="20"/>
-                <w:szCs w:val="20"/>
-              </w:rPr>
-            </w:pPr>
-            <w:r>
-              <w:rPr>
-                <w:rFonts w:cs="Arial"/>
-                <w:b/>
-                <w:bCs/>
-                <w:color w:val="000000"/>
-                <w:sz w:val="20"/>
-                <w:szCs w:val="20"/>
-              </w:rPr>
-              <w:t>Caja1</w:t>
-            </w:r>
-          </w:p>
-        </w:tc>
-        <w:tc>
-          <w:tcPr>
-            <w:tcW w:w="1843" w:type="dxa"/>
-            <w:vAlign w:val="center"/>
-          </w:tcPr>
-          <w:p>
-            <w:pPr>
-              <w:spacing w:line="360" w:lineRule="auto"/>
-              <w:jc w:val="center"/>
-              <w:rPr>
-                <w:rFonts w:cs="Arial"/>
-                <w:b/>
-                <w:bCs/>
-                <w:color w:val="000000"/>
-                <w:sz w:val="20"/>
-                <w:szCs w:val="20"/>
-              </w:rPr>
-            </w:pPr>
-            <w:r>
-              <w:rPr>
-                <w:rFonts w:cs="Arial"/>
-                <w:b/>
-                <w:bCs/>
-                <w:color w:val="000000"/>
-                <w:sz w:val="20"/>
-                <w:szCs w:val="20"/>
-              </w:rPr>
-              <w:t xml:space="preserve">ISP </w:t>
-            </w:r>
-            <w:r>
-              <w:rPr>
-                <w:rFonts w:cs="Arial"/>
-                <w:b/>
-                <w:bCs/>
-                <w:color w:val="000000"/>
-                <w:sz w:val="20"/>
-                <w:szCs w:val="20"/>
-              </w:rPr>
-              <w:t>s</w:t>
-            </w:r>
-            <w:r>
-              <w:rPr>
-                <w:rFonts w:cs="Arial"/>
-                <w:b/>
-                <w:bCs/>
-                <w:color w:val="000000"/>
-                <w:sz w:val="20"/>
-                <w:szCs w:val="20"/>
-              </w:rPr>
-              <w:t>0/0</w:t>
-            </w:r>
-            <w:r>
-              <w:rPr>
-                <w:rFonts w:cs="Arial"/>
-                <w:b/>
-                <w:bCs/>
-                <w:color w:val="000000"/>
-                <w:sz w:val="20"/>
-                <w:szCs w:val="20"/>
-              </w:rPr>
-              <w:t>/0</w:t>
-            </w:r>
-          </w:p>
-        </w:tc>
-        <w:tc>
-          <w:tcPr>
-            <w:tcW w:w="2551" w:type="dxa"/>
-            <w:vAlign w:val="center"/>
-          </w:tcPr>
-          <w:p>
-            <w:pPr>
-              <w:spacing w:line="360" w:lineRule="auto"/>
-              <w:jc w:val="center"/>
-              <w:rPr>
-                <w:rFonts w:cs="Arial"/>
-                <w:color w:val="FF0000"/>
-                <w:sz w:val="20"/>
-                <w:szCs w:val="20"/>
-              </w:rPr>
-            </w:pPr>
-          </w:p>
-        </w:tc>
-        <w:tc>
-          <w:tcPr>
-            <w:tcW w:w="3969" w:type="dxa"/>
-            <w:vAlign w:val="center"/>
-          </w:tcPr>
-          <w:p>
-            <w:pPr>
-              <w:spacing w:line="360" w:lineRule="auto"/>
-              <w:rPr>
-                <w:rFonts w:cs="Arial"/>
-                <w:color w:val="FF0000"/>
-                <w:sz w:val="20"/>
-                <w:szCs w:val="20"/>
-              </w:rPr>
-            </w:pPr>
-          </w:p>
-        </w:tc>
-      </w:tr>
-      <w:tr>
-        <w:trPr>
-          <w:trHeight w:val="284"/>
-        </w:trPr>
-        <w:tc>
-          <w:tcPr>
-            <w:tcW w:w="1701" w:type="dxa"/>
-            <w:vAlign w:val="center"/>
-          </w:tcPr>
-          <w:p>
-            <w:pPr>
-              <w:spacing w:line="360" w:lineRule="auto"/>
-              <w:jc w:val="center"/>
-              <w:rPr>
-                <w:rFonts w:cs="Arial"/>
-                <w:b/>
-                <w:bCs/>
-                <w:color w:val="000000"/>
-                <w:sz w:val="20"/>
-                <w:szCs w:val="20"/>
-              </w:rPr>
-            </w:pPr>
-            <w:r>
-              <w:rPr>
-                <w:rFonts w:cs="Arial"/>
-                <w:b/>
-                <w:bCs/>
-                <w:color w:val="000000"/>
-                <w:sz w:val="20"/>
-                <w:szCs w:val="20"/>
-              </w:rPr>
-              <w:t>Caja1</w:t>
-            </w:r>
-          </w:p>
-        </w:tc>
-        <w:tc>
-          <w:tcPr>
-            <w:tcW w:w="1843" w:type="dxa"/>
-            <w:vAlign w:val="center"/>
-          </w:tcPr>
-          <w:p>
-            <w:pPr>
-              <w:spacing w:line="360" w:lineRule="auto"/>
-              <w:jc w:val="center"/>
-              <w:rPr>
-                <w:rFonts w:cs="Arial"/>
-                <w:b/>
-                <w:bCs/>
-                <w:color w:val="000000"/>
-                <w:sz w:val="20"/>
-                <w:szCs w:val="20"/>
-              </w:rPr>
-            </w:pPr>
-            <w:r>
-              <w:rPr>
-                <w:rFonts w:cs="Arial"/>
-                <w:b/>
-                <w:bCs/>
-                <w:color w:val="000000"/>
-                <w:sz w:val="20"/>
-                <w:szCs w:val="20"/>
-              </w:rPr>
               <w:t>ISP Lo0</w:t>
             </w:r>
           </w:p>
@@ -6237,16 +6894,7 @@
                 <w:sz w:val="20"/>
                 <w:szCs w:val="20"/>
               </w:rPr>
-              <w:t>5.9.9.</w:t>
-            </w:r>
-            <w:r>
-              <w:rPr>
-                <w:rFonts w:cs="Arial"/>
-                <w:color w:val="000000" w:themeColor="text1"/>
-                <w:sz w:val="20"/>
-                <w:szCs w:val="20"/>
-              </w:rPr>
-              <w:t>1</w:t>
+              <w:t>5.9.9.1</w:t>
             </w:r>
           </w:p>
         </w:tc>
@@ -6516,6 +7164,7 @@
                 <w:szCs w:val="20"/>
               </w:rPr>
             </w:pPr>
+            <w:proofErr w:type="spellStart"/>
             <w:r>
               <w:rPr>
                 <w:rFonts w:cs="Arial"/>
@@ -6526,6 +7175,7 @@
               </w:rPr>
               <w:t>From</w:t>
             </w:r>
+            <w:proofErr w:type="spellEnd"/>
           </w:p>
         </w:tc>
         <w:tc>
@@ -6580,7 +7230,29 @@
                 <w:sz w:val="20"/>
                 <w:szCs w:val="20"/>
               </w:rPr>
-              <w:t>IP Address (To)</w:t>
+              <w:t xml:space="preserve">IP </w:t>
+            </w:r>
+            <w:proofErr w:type="spellStart"/>
+            <w:r>
+              <w:rPr>
+                <w:rFonts w:cs="Arial"/>
+                <w:b/>
+                <w:color w:val="000000"/>
+                <w:sz w:val="20"/>
+                <w:szCs w:val="20"/>
+              </w:rPr>
+              <w:t>Address</w:t>
+            </w:r>
+            <w:proofErr w:type="spellEnd"/>
+            <w:r>
+              <w:rPr>
+                <w:rFonts w:cs="Arial"/>
+                <w:b/>
+                <w:color w:val="000000"/>
+                <w:sz w:val="20"/>
+                <w:szCs w:val="20"/>
+              </w:rPr>
+              <w:t xml:space="preserve"> (To)</w:t>
             </w:r>
           </w:p>
         </w:tc>
@@ -6611,6 +7283,7 @@
               </w:rPr>
               <w:t xml:space="preserve">Telnet </w:t>
             </w:r>
+            <w:proofErr w:type="spellStart"/>
             <w:r>
               <w:rPr>
                 <w:rFonts w:cs="Arial"/>
@@ -6619,7 +7292,18 @@
                 <w:sz w:val="20"/>
                 <w:szCs w:val="20"/>
               </w:rPr>
-              <w:t xml:space="preserve">results </w:t>
+              <w:t>results</w:t>
+            </w:r>
+            <w:proofErr w:type="spellEnd"/>
+            <w:r>
+              <w:rPr>
+                <w:rFonts w:cs="Arial"/>
+                <w:b/>
+                <w:color w:val="000000"/>
+                <w:sz w:val="20"/>
+                <w:szCs w:val="20"/>
+              </w:rPr>
+              <w:t xml:space="preserve"> </w:t>
             </w:r>
             <w:r>
               <w:rPr>
@@ -6627,7 +7311,43 @@
                 <w:sz w:val="20"/>
                 <w:szCs w:val="20"/>
               </w:rPr>
-              <w:t>(Fail / Success)</w:t>
+              <w:t>(</w:t>
+            </w:r>
+            <w:proofErr w:type="spellStart"/>
+            <w:r>
+              <w:rPr>
+                <w:rFonts w:cs="Arial"/>
+                <w:sz w:val="20"/>
+                <w:szCs w:val="20"/>
+              </w:rPr>
+              <w:t>Fail</w:t>
+            </w:r>
+            <w:proofErr w:type="spellEnd"/>
+            <w:r>
+              <w:rPr>
+                <w:rFonts w:cs="Arial"/>
+                <w:sz w:val="20"/>
+                <w:szCs w:val="20"/>
+              </w:rPr>
+              <w:t xml:space="preserve"> / </w:t>
+            </w:r>
+            <w:proofErr w:type="spellStart"/>
+            <w:r>
+              <w:rPr>
+                <w:rFonts w:cs="Arial"/>
+                <w:sz w:val="20"/>
+                <w:szCs w:val="20"/>
+              </w:rPr>
+              <w:t>Success</w:t>
+            </w:r>
+            <w:proofErr w:type="spellEnd"/>
+            <w:r>
+              <w:rPr>
+                <w:rFonts w:cs="Arial"/>
+                <w:sz w:val="20"/>
+                <w:szCs w:val="20"/>
+              </w:rPr>
+              <w:t>)</w:t>
             </w:r>
           </w:p>
         </w:tc>
@@ -6714,6 +7434,15 @@
                 <w:szCs w:val="20"/>
               </w:rPr>
             </w:pPr>
+            <w:r>
+              <w:rPr>
+                <w:rFonts w:cs="Arial"/>
+                <w:b/>
+                <w:bCs/>
+                <w:color w:val="FF0000"/>
+              </w:rPr>
+              <w:t>200.60.3.196</w:t>
+            </w:r>
           </w:p>
         </w:tc>
         <w:tc>
@@ -6947,15 +7676,33 @@
           <w:sz w:val="20"/>
           <w:szCs w:val="20"/>
         </w:rPr>
-        <w:t xml:space="preserve"> con </w:t>
-      </w:r>
-      <w:r>
-        <w:rPr>
-          <w:rFonts w:cs="Arial"/>
-          <w:sz w:val="20"/>
-          <w:szCs w:val="20"/>
-        </w:rPr>
-        <w:t xml:space="preserve"> las tablas </w:t>
+        <w:t xml:space="preserve"> </w:t>
+      </w:r>
+      <w:proofErr w:type="gramStart"/>
+      <w:r>
+        <w:rPr>
+          <w:rFonts w:cs="Arial"/>
+          <w:sz w:val="20"/>
+          <w:szCs w:val="20"/>
+        </w:rPr>
+        <w:t xml:space="preserve">con </w:t>
+      </w:r>
+      <w:r>
+        <w:rPr>
+          <w:rFonts w:cs="Arial"/>
+          <w:sz w:val="20"/>
+          <w:szCs w:val="20"/>
+        </w:rPr>
+        <w:t xml:space="preserve"> las</w:t>
+      </w:r>
+      <w:proofErr w:type="gramEnd"/>
+      <w:r>
+        <w:rPr>
+          <w:rFonts w:cs="Arial"/>
+          <w:sz w:val="20"/>
+          <w:szCs w:val="20"/>
+        </w:rPr>
+        <w:t xml:space="preserve"> tablas </w:t>
       </w:r>
       <w:r>
         <w:rPr>

</xml_diff>

<commit_message>
Se termina reto 1, se añade lab 4 y notas de la entrevista
</commit_message>
<xml_diff>
--- a/Actividades/Redes/Reto1_A01067546.docx
+++ b/Actividades/Redes/Reto1_A01067546.docx
@@ -170,7 +170,7 @@
                                     </pic:cNvPicPr>
                                   </pic:nvPicPr>
                                   <pic:blipFill>
-                                    <a:blip r:embed="rId6">
+                                    <a:blip r:embed="rId7">
                                       <a:extLst>
                                         <a:ext uri="{28A0092B-C50C-407E-A947-70E740481C1C}">
                                           <a14:useLocalDpi xmlns:a14="http://schemas.microsoft.com/office/drawing/2010/main" val="0"/>
@@ -396,40 +396,16 @@
         </w:rPr>
         <w:t xml:space="preserve">El archivo de </w:t>
       </w:r>
-      <w:proofErr w:type="spellStart"/>
-      <w:r>
-        <w:rPr>
-          <w:rFonts w:cs="Arial"/>
-          <w:b/>
-          <w:bCs/>
-          <w:sz w:val="20"/>
-          <w:szCs w:val="20"/>
-        </w:rPr>
-        <w:t>Packet</w:t>
-      </w:r>
-      <w:proofErr w:type="spellEnd"/>
-      <w:r>
-        <w:rPr>
-          <w:rFonts w:cs="Arial"/>
-          <w:b/>
-          <w:bCs/>
-          <w:sz w:val="20"/>
-          <w:szCs w:val="20"/>
-        </w:rPr>
-        <w:t xml:space="preserve"> </w:t>
-      </w:r>
-      <w:proofErr w:type="spellStart"/>
-      <w:r>
-        <w:rPr>
-          <w:rFonts w:cs="Arial"/>
-          <w:b/>
-          <w:bCs/>
-          <w:sz w:val="20"/>
-          <w:szCs w:val="20"/>
-        </w:rPr>
-        <w:t>Tracer</w:t>
-      </w:r>
-      <w:proofErr w:type="spellEnd"/>
+      <w:r>
+        <w:rPr>
+          <w:rFonts w:cs="Arial"/>
+          <w:b/>
+          <w:bCs/>
+          <w:sz w:val="20"/>
+          <w:szCs w:val="20"/>
+        </w:rPr>
+        <w:t>Packet Tracer</w:t>
+      </w:r>
       <w:r>
         <w:rPr>
           <w:rFonts w:cs="Arial"/>
@@ -648,17 +624,7 @@
           <w:sz w:val="20"/>
           <w:szCs w:val="20"/>
         </w:rPr>
-        <w:t xml:space="preserve">Network </w:t>
-      </w:r>
-      <w:proofErr w:type="spellStart"/>
-      <w:r>
-        <w:rPr>
-          <w:rFonts w:cs="Arial"/>
-          <w:b/>
-          <w:sz w:val="20"/>
-          <w:szCs w:val="20"/>
-        </w:rPr>
-        <w:t>Consult</w:t>
+        <w:t>Network Consult</w:t>
       </w:r>
       <w:r>
         <w:rPr>
@@ -669,7 +635,6 @@
         </w:rPr>
         <w:t>ing</w:t>
       </w:r>
-      <w:proofErr w:type="spellEnd"/>
       <w:r>
         <w:rPr>
           <w:rFonts w:cs="Arial"/>
@@ -726,7 +691,6 @@
         </w:rPr>
         <w:t>y te ha seleccionado para realizar la configuración de la red (representada en la figura 1). En esta ocasión has sido comisionado para realizar la configuración de los equipos (</w:t>
       </w:r>
-      <w:proofErr w:type="spellStart"/>
       <w:r>
         <w:rPr>
           <w:rFonts w:cs="Arial"/>
@@ -743,7 +707,6 @@
         </w:rPr>
         <w:t>s</w:t>
       </w:r>
-      <w:proofErr w:type="spellEnd"/>
       <w:r>
         <w:rPr>
           <w:rFonts w:cs="Arial"/>
@@ -835,23 +798,13 @@
           <w:szCs w:val="20"/>
         </w:rPr>
       </w:pPr>
-      <w:proofErr w:type="gramStart"/>
-      <w:r>
-        <w:rPr>
-          <w:rFonts w:cs="Arial"/>
-          <w:sz w:val="20"/>
-          <w:szCs w:val="20"/>
-        </w:rPr>
-        <w:t>La subred a utilizar</w:t>
-      </w:r>
-      <w:proofErr w:type="gramEnd"/>
-      <w:r>
-        <w:rPr>
-          <w:rFonts w:cs="Arial"/>
-          <w:sz w:val="20"/>
-          <w:szCs w:val="20"/>
-        </w:rPr>
-        <w:t xml:space="preserve"> es: </w:t>
+      <w:r>
+        <w:rPr>
+          <w:rFonts w:cs="Arial"/>
+          <w:sz w:val="20"/>
+          <w:szCs w:val="20"/>
+        </w:rPr>
+        <w:t xml:space="preserve">La subred a utilizar es: </w:t>
       </w:r>
       <w:r>
         <w:rPr>
@@ -1943,7 +1896,6 @@
                 <w:szCs w:val="20"/>
               </w:rPr>
             </w:pPr>
-            <w:proofErr w:type="gramStart"/>
             <w:r>
               <w:rPr>
                 <w:rFonts w:cs="Arial"/>
@@ -1951,7 +1903,6 @@
               </w:rPr>
               <w:t>Interface</w:t>
             </w:r>
-            <w:proofErr w:type="gramEnd"/>
           </w:p>
         </w:tc>
         <w:tc>
@@ -2468,7 +2419,6 @@
               </w:rPr>
               <w:t xml:space="preserve">Default </w:t>
             </w:r>
-            <w:proofErr w:type="spellStart"/>
             <w:r>
               <w:rPr>
                 <w:rFonts w:cs="Arial"/>
@@ -2483,7 +2433,6 @@
               </w:rPr>
               <w:t>ateway</w:t>
             </w:r>
-            <w:proofErr w:type="spellEnd"/>
           </w:p>
         </w:tc>
       </w:tr>
@@ -2552,7 +2501,16 @@
                 <w:bCs/>
                 <w:color w:val="FF0000"/>
               </w:rPr>
-              <w:t>200.60.3.193</w:t>
+              <w:t>200.60.3.19</w:t>
+            </w:r>
+            <w:r>
+              <w:rPr>
+                <w:rFonts w:cs="Arial"/>
+                <w:b/>
+                <w:bCs/>
+                <w:color w:val="FF0000"/>
+              </w:rPr>
+              <w:t>4</w:t>
             </w:r>
           </w:p>
         </w:tc>
@@ -2705,7 +2663,7 @@
                 <w:bCs/>
                 <w:color w:val="FF0000"/>
               </w:rPr>
-              <w:t>4</w:t>
+              <w:t>5</w:t>
             </w:r>
           </w:p>
         </w:tc>
@@ -2811,7 +2769,6 @@
                 <w:szCs w:val="20"/>
               </w:rPr>
             </w:pPr>
-            <w:proofErr w:type="spellStart"/>
             <w:r>
               <w:rPr>
                 <w:rFonts w:cs="Arial"/>
@@ -2820,7 +2777,6 @@
               </w:rPr>
               <w:t>Admin</w:t>
             </w:r>
-            <w:proofErr w:type="spellEnd"/>
           </w:p>
         </w:tc>
         <w:tc>
@@ -2860,7 +2816,7 @@
                 <w:bCs/>
                 <w:color w:val="FF0000"/>
               </w:rPr>
-              <w:t>5</w:t>
+              <w:t>6</w:t>
             </w:r>
           </w:p>
         </w:tc>
@@ -3012,7 +2968,7 @@
                 <w:bCs/>
                 <w:color w:val="FF0000"/>
               </w:rPr>
-              <w:t>6</w:t>
+              <w:t>3</w:t>
             </w:r>
           </w:p>
         </w:tc>
@@ -3174,7 +3130,7 @@
                                           </pic:cNvPicPr>
                                         </pic:nvPicPr>
                                         <pic:blipFill>
-                                          <a:blip r:embed="rId7">
+                                          <a:blip r:embed="rId8">
                                             <a:extLst>
                                               <a:ext uri="{28A0092B-C50C-407E-A947-70E740481C1C}">
                                                 <a14:useLocalDpi xmlns:a14="http://schemas.microsoft.com/office/drawing/2010/main" val="0"/>
@@ -3254,7 +3210,7 @@
                                     </pic:cNvPicPr>
                                   </pic:nvPicPr>
                                   <pic:blipFill>
-                                    <a:blip r:embed="rId7">
+                                    <a:blip r:embed="rId9">
                                       <a:extLst>
                                         <a:ext uri="{28A0092B-C50C-407E-A947-70E740481C1C}">
                                           <a14:useLocalDpi xmlns:a14="http://schemas.microsoft.com/office/drawing/2010/main" val="0"/>
@@ -4301,20 +4257,8 @@
           <w:sz w:val="24"/>
           <w:szCs w:val="24"/>
         </w:rPr>
-        <w:t xml:space="preserve"> Configura las </w:t>
-      </w:r>
-      <w:proofErr w:type="spellStart"/>
-      <w:r>
-        <w:rPr>
-          <w:rFonts w:cs="Arial"/>
-          <w:b/>
-          <w:bCs/>
-          <w:sz w:val="24"/>
-          <w:szCs w:val="24"/>
-        </w:rPr>
-        <w:t>PCs</w:t>
-      </w:r>
-      <w:proofErr w:type="spellEnd"/>
+        <w:t xml:space="preserve"> Configura las PCs</w:t>
+      </w:r>
     </w:p>
     <w:p>
       <w:pPr>
@@ -4354,19 +4298,8 @@
           <w:sz w:val="20"/>
           <w:szCs w:val="20"/>
         </w:rPr>
-        <w:t xml:space="preserve">s las </w:t>
-      </w:r>
-      <w:proofErr w:type="spellStart"/>
-      <w:r>
-        <w:rPr>
-          <w:rFonts w:cs="Arial"/>
-          <w:color w:val="0D0D0D" w:themeColor="text1" w:themeTint="F2"/>
-          <w:sz w:val="20"/>
-          <w:szCs w:val="20"/>
-        </w:rPr>
-        <w:t>PCs</w:t>
-      </w:r>
-      <w:proofErr w:type="spellEnd"/>
+        <w:t>s las PCs</w:t>
+      </w:r>
       <w:r>
         <w:rPr>
           <w:rFonts w:cs="Arial"/>
@@ -4579,47 +4512,7 @@
           <w:sz w:val="20"/>
           <w:szCs w:val="20"/>
         </w:rPr>
-        <w:t xml:space="preserve">Configura el </w:t>
-      </w:r>
-      <w:proofErr w:type="spellStart"/>
-      <w:r>
-        <w:rPr>
-          <w:rFonts w:cs="Arial"/>
-          <w:color w:val="0D0D0D" w:themeColor="text1" w:themeTint="F2"/>
-          <w:sz w:val="20"/>
-          <w:szCs w:val="20"/>
-        </w:rPr>
-        <w:t>password</w:t>
-      </w:r>
-      <w:proofErr w:type="spellEnd"/>
-      <w:r>
-        <w:rPr>
-          <w:rFonts w:cs="Arial"/>
-          <w:color w:val="0D0D0D" w:themeColor="text1" w:themeTint="F2"/>
-          <w:sz w:val="20"/>
-          <w:szCs w:val="20"/>
-        </w:rPr>
-        <w:t xml:space="preserve"> de </w:t>
-      </w:r>
-      <w:proofErr w:type="gramStart"/>
-      <w:r>
-        <w:rPr>
-          <w:rFonts w:cs="Arial"/>
-          <w:color w:val="0D0D0D" w:themeColor="text1" w:themeTint="F2"/>
-          <w:sz w:val="20"/>
-          <w:szCs w:val="20"/>
-        </w:rPr>
-        <w:t>consola :</w:t>
-      </w:r>
-      <w:proofErr w:type="gramEnd"/>
-      <w:r>
-        <w:rPr>
-          <w:rFonts w:cs="Arial"/>
-          <w:color w:val="0D0D0D" w:themeColor="text1" w:themeTint="F2"/>
-          <w:sz w:val="20"/>
-          <w:szCs w:val="20"/>
-        </w:rPr>
-        <w:t xml:space="preserve"> </w:t>
+        <w:t xml:space="preserve">Configura el password de consola : </w:t>
       </w:r>
       <w:r>
         <w:rPr>
@@ -4657,58 +4550,7 @@
           <w:sz w:val="20"/>
           <w:szCs w:val="20"/>
         </w:rPr>
-        <w:t xml:space="preserve">Configura </w:t>
-      </w:r>
-      <w:proofErr w:type="gramStart"/>
-      <w:r>
-        <w:rPr>
-          <w:rFonts w:cs="Arial"/>
-          <w:color w:val="0D0D0D" w:themeColor="text1" w:themeTint="F2"/>
-          <w:sz w:val="20"/>
-          <w:szCs w:val="20"/>
-        </w:rPr>
-        <w:t xml:space="preserve">el </w:t>
-      </w:r>
-      <w:proofErr w:type="spellStart"/>
-      <w:r>
-        <w:rPr>
-          <w:rFonts w:cs="Arial"/>
-          <w:color w:val="0D0D0D" w:themeColor="text1" w:themeTint="F2"/>
-          <w:sz w:val="20"/>
-          <w:szCs w:val="20"/>
-        </w:rPr>
-        <w:t>password</w:t>
-      </w:r>
-      <w:proofErr w:type="spellEnd"/>
-      <w:proofErr w:type="gramEnd"/>
-      <w:r>
-        <w:rPr>
-          <w:rFonts w:cs="Arial"/>
-          <w:color w:val="0D0D0D" w:themeColor="text1" w:themeTint="F2"/>
-          <w:sz w:val="20"/>
-          <w:szCs w:val="20"/>
-        </w:rPr>
-        <w:t xml:space="preserve"> de las terminales virtuales (</w:t>
-      </w:r>
-      <w:proofErr w:type="spellStart"/>
-      <w:r>
-        <w:rPr>
-          <w:rFonts w:cs="Arial"/>
-          <w:color w:val="0D0D0D" w:themeColor="text1" w:themeTint="F2"/>
-          <w:sz w:val="20"/>
-          <w:szCs w:val="20"/>
-        </w:rPr>
-        <w:t>vty</w:t>
-      </w:r>
-      <w:proofErr w:type="spellEnd"/>
-      <w:r>
-        <w:rPr>
-          <w:rFonts w:cs="Arial"/>
-          <w:color w:val="0D0D0D" w:themeColor="text1" w:themeTint="F2"/>
-          <w:sz w:val="20"/>
-          <w:szCs w:val="20"/>
-        </w:rPr>
-        <w:t xml:space="preserve">): </w:t>
+        <w:t xml:space="preserve">Configura el password de las terminales virtuales (vty): </w:t>
       </w:r>
       <w:r>
         <w:rPr>
@@ -4746,38 +4588,7 @@
           <w:sz w:val="20"/>
           <w:szCs w:val="20"/>
         </w:rPr>
-        <w:t xml:space="preserve">Configura </w:t>
-      </w:r>
-      <w:proofErr w:type="gramStart"/>
-      <w:r>
-        <w:rPr>
-          <w:rFonts w:cs="Arial"/>
-          <w:color w:val="0D0D0D" w:themeColor="text1" w:themeTint="F2"/>
-          <w:sz w:val="20"/>
-          <w:szCs w:val="20"/>
-        </w:rPr>
-        <w:t xml:space="preserve">el </w:t>
-      </w:r>
-      <w:proofErr w:type="spellStart"/>
-      <w:r>
-        <w:rPr>
-          <w:rFonts w:cs="Arial"/>
-          <w:color w:val="0D0D0D" w:themeColor="text1" w:themeTint="F2"/>
-          <w:sz w:val="20"/>
-          <w:szCs w:val="20"/>
-        </w:rPr>
-        <w:t>password</w:t>
-      </w:r>
-      <w:proofErr w:type="spellEnd"/>
-      <w:proofErr w:type="gramEnd"/>
-      <w:r>
-        <w:rPr>
-          <w:rFonts w:cs="Arial"/>
-          <w:color w:val="0D0D0D" w:themeColor="text1" w:themeTint="F2"/>
-          <w:sz w:val="20"/>
-          <w:szCs w:val="20"/>
-        </w:rPr>
-        <w:t xml:space="preserve"> de modo </w:t>
+        <w:t xml:space="preserve">Configura el password de modo </w:t>
       </w:r>
       <w:r>
         <w:rPr>
@@ -4832,27 +4643,7 @@
           <w:sz w:val="20"/>
           <w:szCs w:val="20"/>
         </w:rPr>
-        <w:t xml:space="preserve">Configura la </w:t>
-      </w:r>
-      <w:proofErr w:type="gramStart"/>
-      <w:r>
-        <w:rPr>
-          <w:rFonts w:cs="Arial"/>
-          <w:color w:val="0D0D0D" w:themeColor="text1" w:themeTint="F2"/>
-          <w:sz w:val="20"/>
-          <w:szCs w:val="20"/>
-        </w:rPr>
-        <w:t>interface</w:t>
-      </w:r>
-      <w:proofErr w:type="gramEnd"/>
-      <w:r>
-        <w:rPr>
-          <w:rFonts w:cs="Arial"/>
-          <w:color w:val="0D0D0D" w:themeColor="text1" w:themeTint="F2"/>
-          <w:sz w:val="20"/>
-          <w:szCs w:val="20"/>
-        </w:rPr>
-        <w:t xml:space="preserve"> </w:t>
+        <w:t xml:space="preserve">Configura la interface </w:t>
       </w:r>
       <w:r>
         <w:rPr>
@@ -4907,27 +4698,7 @@
           <w:sz w:val="20"/>
           <w:szCs w:val="20"/>
         </w:rPr>
-        <w:t xml:space="preserve">Configura el default </w:t>
-      </w:r>
-      <w:proofErr w:type="spellStart"/>
-      <w:r>
-        <w:rPr>
-          <w:rFonts w:cs="Arial"/>
-          <w:color w:val="0D0D0D" w:themeColor="text1" w:themeTint="F2"/>
-          <w:sz w:val="20"/>
-          <w:szCs w:val="20"/>
-        </w:rPr>
-        <w:t>gateway</w:t>
-      </w:r>
-      <w:proofErr w:type="spellEnd"/>
-      <w:r>
-        <w:rPr>
-          <w:rFonts w:cs="Arial"/>
-          <w:color w:val="0D0D0D" w:themeColor="text1" w:themeTint="F2"/>
-          <w:sz w:val="20"/>
-          <w:szCs w:val="20"/>
-        </w:rPr>
-        <w:t>.</w:t>
+        <w:t>Configura el default gateway.</w:t>
       </w:r>
     </w:p>
     <w:p>
@@ -5112,27 +4883,7 @@
           <w:sz w:val="20"/>
           <w:szCs w:val="20"/>
         </w:rPr>
-        <w:t xml:space="preserve">Encripta los </w:t>
-      </w:r>
-      <w:proofErr w:type="spellStart"/>
-      <w:r>
-        <w:rPr>
-          <w:rFonts w:cs="Arial"/>
-          <w:color w:val="0D0D0D" w:themeColor="text1" w:themeTint="F2"/>
-          <w:sz w:val="20"/>
-          <w:szCs w:val="20"/>
-        </w:rPr>
-        <w:t>passwords</w:t>
-      </w:r>
-      <w:proofErr w:type="spellEnd"/>
-      <w:r>
-        <w:rPr>
-          <w:rFonts w:cs="Arial"/>
-          <w:color w:val="0D0D0D" w:themeColor="text1" w:themeTint="F2"/>
-          <w:sz w:val="20"/>
-          <w:szCs w:val="20"/>
-        </w:rPr>
-        <w:t>.</w:t>
+        <w:t>Encripta los passwords.</w:t>
       </w:r>
     </w:p>
     <w:p>
@@ -5220,47 +4971,7 @@
           <w:sz w:val="20"/>
           <w:szCs w:val="20"/>
         </w:rPr>
-        <w:t xml:space="preserve">Configura el </w:t>
-      </w:r>
-      <w:proofErr w:type="spellStart"/>
-      <w:r>
-        <w:rPr>
-          <w:rFonts w:cs="Arial"/>
-          <w:color w:val="0D0D0D" w:themeColor="text1" w:themeTint="F2"/>
-          <w:sz w:val="20"/>
-          <w:szCs w:val="20"/>
-        </w:rPr>
-        <w:t>password</w:t>
-      </w:r>
-      <w:proofErr w:type="spellEnd"/>
-      <w:r>
-        <w:rPr>
-          <w:rFonts w:cs="Arial"/>
-          <w:color w:val="0D0D0D" w:themeColor="text1" w:themeTint="F2"/>
-          <w:sz w:val="20"/>
-          <w:szCs w:val="20"/>
-        </w:rPr>
-        <w:t xml:space="preserve"> de </w:t>
-      </w:r>
-      <w:proofErr w:type="gramStart"/>
-      <w:r>
-        <w:rPr>
-          <w:rFonts w:cs="Arial"/>
-          <w:color w:val="0D0D0D" w:themeColor="text1" w:themeTint="F2"/>
-          <w:sz w:val="20"/>
-          <w:szCs w:val="20"/>
-        </w:rPr>
-        <w:t>consola :</w:t>
-      </w:r>
-      <w:proofErr w:type="gramEnd"/>
-      <w:r>
-        <w:rPr>
-          <w:rFonts w:cs="Arial"/>
-          <w:color w:val="0D0D0D" w:themeColor="text1" w:themeTint="F2"/>
-          <w:sz w:val="20"/>
-          <w:szCs w:val="20"/>
-        </w:rPr>
-        <w:t xml:space="preserve"> </w:t>
+        <w:t xml:space="preserve">Configura el password de consola : </w:t>
       </w:r>
       <w:r>
         <w:rPr>
@@ -5297,58 +5008,7 @@
           <w:sz w:val="20"/>
           <w:szCs w:val="20"/>
         </w:rPr>
-        <w:t xml:space="preserve">Configura </w:t>
-      </w:r>
-      <w:proofErr w:type="gramStart"/>
-      <w:r>
-        <w:rPr>
-          <w:rFonts w:cs="Arial"/>
-          <w:color w:val="0D0D0D" w:themeColor="text1" w:themeTint="F2"/>
-          <w:sz w:val="20"/>
-          <w:szCs w:val="20"/>
-        </w:rPr>
-        <w:t xml:space="preserve">el </w:t>
-      </w:r>
-      <w:proofErr w:type="spellStart"/>
-      <w:r>
-        <w:rPr>
-          <w:rFonts w:cs="Arial"/>
-          <w:color w:val="0D0D0D" w:themeColor="text1" w:themeTint="F2"/>
-          <w:sz w:val="20"/>
-          <w:szCs w:val="20"/>
-        </w:rPr>
-        <w:t>password</w:t>
-      </w:r>
-      <w:proofErr w:type="spellEnd"/>
-      <w:proofErr w:type="gramEnd"/>
-      <w:r>
-        <w:rPr>
-          <w:rFonts w:cs="Arial"/>
-          <w:color w:val="0D0D0D" w:themeColor="text1" w:themeTint="F2"/>
-          <w:sz w:val="20"/>
-          <w:szCs w:val="20"/>
-        </w:rPr>
-        <w:t xml:space="preserve"> de las terminales virtuales (</w:t>
-      </w:r>
-      <w:proofErr w:type="spellStart"/>
-      <w:r>
-        <w:rPr>
-          <w:rFonts w:cs="Arial"/>
-          <w:color w:val="0D0D0D" w:themeColor="text1" w:themeTint="F2"/>
-          <w:sz w:val="20"/>
-          <w:szCs w:val="20"/>
-        </w:rPr>
-        <w:t>vty</w:t>
-      </w:r>
-      <w:proofErr w:type="spellEnd"/>
-      <w:r>
-        <w:rPr>
-          <w:rFonts w:cs="Arial"/>
-          <w:color w:val="0D0D0D" w:themeColor="text1" w:themeTint="F2"/>
-          <w:sz w:val="20"/>
-          <w:szCs w:val="20"/>
-        </w:rPr>
-        <w:t xml:space="preserve">): </w:t>
+        <w:t xml:space="preserve">Configura el password de las terminales virtuales (vty): </w:t>
       </w:r>
       <w:r>
         <w:rPr>
@@ -5385,38 +5045,7 @@
           <w:sz w:val="20"/>
           <w:szCs w:val="20"/>
         </w:rPr>
-        <w:t xml:space="preserve">Configura </w:t>
-      </w:r>
-      <w:proofErr w:type="gramStart"/>
-      <w:r>
-        <w:rPr>
-          <w:rFonts w:cs="Arial"/>
-          <w:color w:val="0D0D0D" w:themeColor="text1" w:themeTint="F2"/>
-          <w:sz w:val="20"/>
-          <w:szCs w:val="20"/>
-        </w:rPr>
-        <w:t xml:space="preserve">el </w:t>
-      </w:r>
-      <w:proofErr w:type="spellStart"/>
-      <w:r>
-        <w:rPr>
-          <w:rFonts w:cs="Arial"/>
-          <w:color w:val="0D0D0D" w:themeColor="text1" w:themeTint="F2"/>
-          <w:sz w:val="20"/>
-          <w:szCs w:val="20"/>
-        </w:rPr>
-        <w:t>password</w:t>
-      </w:r>
-      <w:proofErr w:type="spellEnd"/>
-      <w:proofErr w:type="gramEnd"/>
-      <w:r>
-        <w:rPr>
-          <w:rFonts w:cs="Arial"/>
-          <w:color w:val="0D0D0D" w:themeColor="text1" w:themeTint="F2"/>
-          <w:sz w:val="20"/>
-          <w:szCs w:val="20"/>
-        </w:rPr>
-        <w:t xml:space="preserve"> de modo </w:t>
+        <w:t xml:space="preserve">Configura el password de modo </w:t>
       </w:r>
       <w:r>
         <w:rPr>
@@ -6260,7 +5889,6 @@
                 <w:szCs w:val="20"/>
               </w:rPr>
             </w:pPr>
-            <w:proofErr w:type="spellStart"/>
             <w:r>
               <w:rPr>
                 <w:rFonts w:cs="Arial"/>
@@ -6271,7 +5899,6 @@
               </w:rPr>
               <w:t>From</w:t>
             </w:r>
-            <w:proofErr w:type="spellEnd"/>
           </w:p>
         </w:tc>
         <w:tc>
@@ -6326,29 +5953,7 @@
                 <w:sz w:val="20"/>
                 <w:szCs w:val="20"/>
               </w:rPr>
-              <w:t xml:space="preserve">IP </w:t>
-            </w:r>
-            <w:proofErr w:type="spellStart"/>
-            <w:r>
-              <w:rPr>
-                <w:rFonts w:cs="Arial"/>
-                <w:b/>
-                <w:color w:val="000000"/>
-                <w:sz w:val="20"/>
-                <w:szCs w:val="20"/>
-              </w:rPr>
-              <w:t>Address</w:t>
-            </w:r>
-            <w:proofErr w:type="spellEnd"/>
-            <w:r>
-              <w:rPr>
-                <w:rFonts w:cs="Arial"/>
-                <w:b/>
-                <w:color w:val="000000"/>
-                <w:sz w:val="20"/>
-                <w:szCs w:val="20"/>
-              </w:rPr>
-              <w:t xml:space="preserve"> (To)</w:t>
+              <w:t>IP Address (To)</w:t>
             </w:r>
           </w:p>
         </w:tc>
@@ -6377,29 +5982,7 @@
                 <w:sz w:val="20"/>
                 <w:szCs w:val="20"/>
               </w:rPr>
-              <w:t xml:space="preserve">Ping </w:t>
-            </w:r>
-            <w:proofErr w:type="spellStart"/>
-            <w:r>
-              <w:rPr>
-                <w:rFonts w:cs="Arial"/>
-                <w:b/>
-                <w:color w:val="000000"/>
-                <w:sz w:val="20"/>
-                <w:szCs w:val="20"/>
-              </w:rPr>
-              <w:t>results</w:t>
-            </w:r>
-            <w:proofErr w:type="spellEnd"/>
-            <w:r>
-              <w:rPr>
-                <w:rFonts w:cs="Arial"/>
-                <w:b/>
-                <w:color w:val="000000"/>
-                <w:sz w:val="20"/>
-                <w:szCs w:val="20"/>
-              </w:rPr>
-              <w:t xml:space="preserve"> </w:t>
+              <w:t xml:space="preserve">Ping results </w:t>
             </w:r>
             <w:r>
               <w:rPr>
@@ -6407,43 +5990,7 @@
                 <w:sz w:val="20"/>
                 <w:szCs w:val="20"/>
               </w:rPr>
-              <w:t>(</w:t>
-            </w:r>
-            <w:proofErr w:type="spellStart"/>
-            <w:r>
-              <w:rPr>
-                <w:rFonts w:cs="Arial"/>
-                <w:sz w:val="20"/>
-                <w:szCs w:val="20"/>
-              </w:rPr>
-              <w:t>Fail</w:t>
-            </w:r>
-            <w:proofErr w:type="spellEnd"/>
-            <w:r>
-              <w:rPr>
-                <w:rFonts w:cs="Arial"/>
-                <w:sz w:val="20"/>
-                <w:szCs w:val="20"/>
-              </w:rPr>
-              <w:t xml:space="preserve"> / </w:t>
-            </w:r>
-            <w:proofErr w:type="spellStart"/>
-            <w:r>
-              <w:rPr>
-                <w:rFonts w:cs="Arial"/>
-                <w:sz w:val="20"/>
-                <w:szCs w:val="20"/>
-              </w:rPr>
-              <w:t>Success</w:t>
-            </w:r>
-            <w:proofErr w:type="spellEnd"/>
-            <w:r>
-              <w:rPr>
-                <w:rFonts w:cs="Arial"/>
-                <w:sz w:val="20"/>
-                <w:szCs w:val="20"/>
-              </w:rPr>
-              <w:t>)</w:t>
+              <w:t>(Fail / Success)</w:t>
             </w:r>
           </w:p>
         </w:tc>
@@ -6556,7 +6103,6 @@
                 <w:szCs w:val="20"/>
               </w:rPr>
             </w:pPr>
-            <w:proofErr w:type="spellStart"/>
             <w:r>
               <w:rPr>
                 <w:rFonts w:cs="Arial"/>
@@ -6566,7 +6112,6 @@
               </w:rPr>
               <w:t>Success</w:t>
             </w:r>
-            <w:proofErr w:type="spellEnd"/>
           </w:p>
         </w:tc>
       </w:tr>
@@ -6623,7 +6168,6 @@
                 <w:szCs w:val="20"/>
               </w:rPr>
             </w:pPr>
-            <w:proofErr w:type="spellStart"/>
             <w:r>
               <w:rPr>
                 <w:rFonts w:cs="Arial"/>
@@ -6635,7 +6179,6 @@
               </w:rPr>
               <w:t>Admin</w:t>
             </w:r>
-            <w:proofErr w:type="spellEnd"/>
           </w:p>
         </w:tc>
         <w:tc>
@@ -6680,7 +6223,6 @@
                 <w:szCs w:val="20"/>
               </w:rPr>
             </w:pPr>
-            <w:proofErr w:type="spellStart"/>
             <w:r>
               <w:rPr>
                 <w:rFonts w:cs="Arial"/>
@@ -6690,7 +6232,6 @@
               </w:rPr>
               <w:t>Success</w:t>
             </w:r>
-            <w:proofErr w:type="spellEnd"/>
           </w:p>
         </w:tc>
       </w:tr>
@@ -6802,6 +6343,65 @@
                 <w:szCs w:val="20"/>
               </w:rPr>
             </w:pPr>
+            <w:r>
+              <w:rPr>
+                <w:rFonts w:cs="Arial"/>
+                <w:color w:val="FF0000"/>
+                <w:sz w:val="20"/>
+                <w:szCs w:val="20"/>
+              </w:rPr>
+              <w:t>Success</w:t>
+            </w:r>
+            <w:r>
+              <w:rPr>
+                <w:rFonts w:cs="Arial"/>
+                <w:noProof/>
+                <w:color w:val="FF0000"/>
+                <w:sz w:val="20"/>
+                <w:szCs w:val="20"/>
+              </w:rPr>
+              <w:drawing>
+                <wp:inline distT="0" distB="0" distL="0" distR="0" wp14:anchorId="2C5A9FA3" wp14:editId="32EE428B">
+                  <wp:extent cx="2282341" cy="1426464"/>
+                  <wp:effectExtent l="0" t="0" r="3810" b="0"/>
+                  <wp:docPr id="1215326277" name="Imagen 3"/>
+                  <wp:cNvGraphicFramePr>
+                    <a:graphicFrameLocks xmlns:a="http://schemas.openxmlformats.org/drawingml/2006/main" noChangeAspect="1"/>
+                  </wp:cNvGraphicFramePr>
+                  <a:graphic xmlns:a="http://schemas.openxmlformats.org/drawingml/2006/main">
+                    <a:graphicData uri="http://schemas.openxmlformats.org/drawingml/2006/picture">
+                      <pic:pic xmlns:pic="http://schemas.openxmlformats.org/drawingml/2006/picture">
+                        <pic:nvPicPr>
+                          <pic:cNvPr id="1215326277" name="Imagen 1215326277"/>
+                          <pic:cNvPicPr/>
+                        </pic:nvPicPr>
+                        <pic:blipFill>
+                          <a:blip r:embed="rId10" cstate="print">
+                            <a:extLst>
+                              <a:ext uri="{28A0092B-C50C-407E-A947-70E740481C1C}">
+                                <a14:useLocalDpi xmlns:a14="http://schemas.microsoft.com/office/drawing/2010/main" val="0"/>
+                              </a:ext>
+                            </a:extLst>
+                          </a:blip>
+                          <a:stretch>
+                            <a:fillRect/>
+                          </a:stretch>
+                        </pic:blipFill>
+                        <pic:spPr>
+                          <a:xfrm>
+                            <a:off x="0" y="0"/>
+                            <a:ext cx="2295876" cy="1434924"/>
+                          </a:xfrm>
+                          <a:prstGeom prst="rect">
+                            <a:avLst/>
+                          </a:prstGeom>
+                        </pic:spPr>
+                      </pic:pic>
+                    </a:graphicData>
+                  </a:graphic>
+                </wp:inline>
+              </w:drawing>
+            </w:r>
           </w:p>
         </w:tc>
       </w:tr>
@@ -6913,6 +6513,15 @@
                 <w:szCs w:val="20"/>
               </w:rPr>
             </w:pPr>
+            <w:r>
+              <w:rPr>
+                <w:rFonts w:cs="Arial"/>
+                <w:color w:val="FF0000"/>
+                <w:sz w:val="20"/>
+                <w:szCs w:val="20"/>
+              </w:rPr>
+              <w:t>Success</w:t>
+            </w:r>
           </w:p>
         </w:tc>
       </w:tr>
@@ -7024,6 +6633,76 @@
                 <w:szCs w:val="20"/>
               </w:rPr>
             </w:pPr>
+            <w:r>
+              <w:rPr>
+                <w:rFonts w:cs="Arial"/>
+                <w:color w:val="FF0000"/>
+                <w:sz w:val="20"/>
+                <w:szCs w:val="20"/>
+              </w:rPr>
+              <w:t>Success</w:t>
+            </w:r>
+          </w:p>
+          <w:p>
+            <w:pPr>
+              <w:spacing w:line="360" w:lineRule="auto"/>
+              <w:rPr>
+                <w:rFonts w:cs="Arial"/>
+                <w:color w:val="FF0000"/>
+                <w:sz w:val="20"/>
+                <w:szCs w:val="20"/>
+              </w:rPr>
+            </w:pPr>
+            <w:r>
+              <w:rPr>
+                <w:rFonts w:cs="Arial"/>
+                <w:noProof/>
+                <w:color w:val="FF0000"/>
+                <w:sz w:val="20"/>
+                <w:szCs w:val="20"/>
+              </w:rPr>
+              <w:drawing>
+                <wp:inline distT="0" distB="0" distL="0" distR="0" wp14:anchorId="4A3CE4EC" wp14:editId="084AA6D1">
+                  <wp:extent cx="2176272" cy="1360170"/>
+                  <wp:effectExtent l="0" t="0" r="0" b="0"/>
+                  <wp:docPr id="153462491" name="Imagen 4"/>
+                  <wp:cNvGraphicFramePr>
+                    <a:graphicFrameLocks xmlns:a="http://schemas.openxmlformats.org/drawingml/2006/main" noChangeAspect="1"/>
+                  </wp:cNvGraphicFramePr>
+                  <a:graphic xmlns:a="http://schemas.openxmlformats.org/drawingml/2006/main">
+                    <a:graphicData uri="http://schemas.openxmlformats.org/drawingml/2006/picture">
+                      <pic:pic xmlns:pic="http://schemas.openxmlformats.org/drawingml/2006/picture">
+                        <pic:nvPicPr>
+                          <pic:cNvPr id="153462491" name="Imagen 153462491"/>
+                          <pic:cNvPicPr/>
+                        </pic:nvPicPr>
+                        <pic:blipFill>
+                          <a:blip r:embed="rId11" cstate="print">
+                            <a:extLst>
+                              <a:ext uri="{28A0092B-C50C-407E-A947-70E740481C1C}">
+                                <a14:useLocalDpi xmlns:a14="http://schemas.microsoft.com/office/drawing/2010/main" val="0"/>
+                              </a:ext>
+                            </a:extLst>
+                          </a:blip>
+                          <a:stretch>
+                            <a:fillRect/>
+                          </a:stretch>
+                        </pic:blipFill>
+                        <pic:spPr>
+                          <a:xfrm>
+                            <a:off x="0" y="0"/>
+                            <a:ext cx="2195070" cy="1371919"/>
+                          </a:xfrm>
+                          <a:prstGeom prst="rect">
+                            <a:avLst/>
+                          </a:prstGeom>
+                        </pic:spPr>
+                      </pic:pic>
+                    </a:graphicData>
+                  </a:graphic>
+                </wp:inline>
+              </w:drawing>
+            </w:r>
           </w:p>
         </w:tc>
       </w:tr>
@@ -7164,7 +6843,6 @@
                 <w:szCs w:val="20"/>
               </w:rPr>
             </w:pPr>
-            <w:proofErr w:type="spellStart"/>
             <w:r>
               <w:rPr>
                 <w:rFonts w:cs="Arial"/>
@@ -7175,7 +6853,6 @@
               </w:rPr>
               <w:t>From</w:t>
             </w:r>
-            <w:proofErr w:type="spellEnd"/>
           </w:p>
         </w:tc>
         <w:tc>
@@ -7230,29 +6907,7 @@
                 <w:sz w:val="20"/>
                 <w:szCs w:val="20"/>
               </w:rPr>
-              <w:t xml:space="preserve">IP </w:t>
-            </w:r>
-            <w:proofErr w:type="spellStart"/>
-            <w:r>
-              <w:rPr>
-                <w:rFonts w:cs="Arial"/>
-                <w:b/>
-                <w:color w:val="000000"/>
-                <w:sz w:val="20"/>
-                <w:szCs w:val="20"/>
-              </w:rPr>
-              <w:t>Address</w:t>
-            </w:r>
-            <w:proofErr w:type="spellEnd"/>
-            <w:r>
-              <w:rPr>
-                <w:rFonts w:cs="Arial"/>
-                <w:b/>
-                <w:color w:val="000000"/>
-                <w:sz w:val="20"/>
-                <w:szCs w:val="20"/>
-              </w:rPr>
-              <w:t xml:space="preserve"> (To)</w:t>
+              <w:t>IP Address (To)</w:t>
             </w:r>
           </w:p>
         </w:tc>
@@ -7283,7 +6938,6 @@
               </w:rPr>
               <w:t xml:space="preserve">Telnet </w:t>
             </w:r>
-            <w:proofErr w:type="spellStart"/>
             <w:r>
               <w:rPr>
                 <w:rFonts w:cs="Arial"/>
@@ -7292,18 +6946,7 @@
                 <w:sz w:val="20"/>
                 <w:szCs w:val="20"/>
               </w:rPr>
-              <w:t>results</w:t>
-            </w:r>
-            <w:proofErr w:type="spellEnd"/>
-            <w:r>
-              <w:rPr>
-                <w:rFonts w:cs="Arial"/>
-                <w:b/>
-                <w:color w:val="000000"/>
-                <w:sz w:val="20"/>
-                <w:szCs w:val="20"/>
-              </w:rPr>
-              <w:t xml:space="preserve"> </w:t>
+              <w:t xml:space="preserve">results </w:t>
             </w:r>
             <w:r>
               <w:rPr>
@@ -7311,43 +6954,7 @@
                 <w:sz w:val="20"/>
                 <w:szCs w:val="20"/>
               </w:rPr>
-              <w:t>(</w:t>
-            </w:r>
-            <w:proofErr w:type="spellStart"/>
-            <w:r>
-              <w:rPr>
-                <w:rFonts w:cs="Arial"/>
-                <w:sz w:val="20"/>
-                <w:szCs w:val="20"/>
-              </w:rPr>
-              <w:t>Fail</w:t>
-            </w:r>
-            <w:proofErr w:type="spellEnd"/>
-            <w:r>
-              <w:rPr>
-                <w:rFonts w:cs="Arial"/>
-                <w:sz w:val="20"/>
-                <w:szCs w:val="20"/>
-              </w:rPr>
-              <w:t xml:space="preserve"> / </w:t>
-            </w:r>
-            <w:proofErr w:type="spellStart"/>
-            <w:r>
-              <w:rPr>
-                <w:rFonts w:cs="Arial"/>
-                <w:sz w:val="20"/>
-                <w:szCs w:val="20"/>
-              </w:rPr>
-              <w:t>Success</w:t>
-            </w:r>
-            <w:proofErr w:type="spellEnd"/>
-            <w:r>
-              <w:rPr>
-                <w:rFonts w:cs="Arial"/>
-                <w:sz w:val="20"/>
-                <w:szCs w:val="20"/>
-              </w:rPr>
-              <w:t>)</w:t>
+              <w:t>(Fail / Success)</w:t>
             </w:r>
           </w:p>
         </w:tc>
@@ -7441,7 +7048,16 @@
                 <w:bCs/>
                 <w:color w:val="FF0000"/>
               </w:rPr>
-              <w:t>200.60.3.196</w:t>
+              <w:t>200.60.3.19</w:t>
+            </w:r>
+            <w:r>
+              <w:rPr>
+                <w:rFonts w:cs="Arial"/>
+                <w:b/>
+                <w:bCs/>
+                <w:color w:val="FF0000"/>
+              </w:rPr>
+              <w:t>3</w:t>
             </w:r>
           </w:p>
         </w:tc>
@@ -7460,6 +7076,77 @@
                 <w:szCs w:val="20"/>
               </w:rPr>
             </w:pPr>
+            <w:r>
+              <w:rPr>
+                <w:rFonts w:cs="Arial"/>
+                <w:color w:val="FF0000"/>
+                <w:sz w:val="20"/>
+                <w:szCs w:val="20"/>
+              </w:rPr>
+              <w:t>SuccessColsas</w:t>
+            </w:r>
+          </w:p>
+          <w:p>
+            <w:pPr>
+              <w:spacing w:line="360" w:lineRule="auto"/>
+              <w:rPr>
+                <w:rFonts w:cs="Arial"/>
+                <w:color w:val="FF0000"/>
+                <w:sz w:val="20"/>
+                <w:szCs w:val="20"/>
+              </w:rPr>
+            </w:pPr>
+            <w:r>
+              <w:rPr>
+                <w:rFonts w:cs="Arial"/>
+                <w:noProof/>
+                <w:color w:val="FF0000"/>
+                <w:sz w:val="20"/>
+                <w:szCs w:val="20"/>
+              </w:rPr>
+              <w:lastRenderedPageBreak/>
+              <w:drawing>
+                <wp:inline distT="0" distB="0" distL="0" distR="0" wp14:anchorId="4B972026" wp14:editId="58EFF303">
+                  <wp:extent cx="2147365" cy="1342103"/>
+                  <wp:effectExtent l="0" t="0" r="0" b="4445"/>
+                  <wp:docPr id="1126550054" name="Imagen 2"/>
+                  <wp:cNvGraphicFramePr>
+                    <a:graphicFrameLocks xmlns:a="http://schemas.openxmlformats.org/drawingml/2006/main" noChangeAspect="1"/>
+                  </wp:cNvGraphicFramePr>
+                  <a:graphic xmlns:a="http://schemas.openxmlformats.org/drawingml/2006/main">
+                    <a:graphicData uri="http://schemas.openxmlformats.org/drawingml/2006/picture">
+                      <pic:pic xmlns:pic="http://schemas.openxmlformats.org/drawingml/2006/picture">
+                        <pic:nvPicPr>
+                          <pic:cNvPr id="1126550054" name="Imagen 1126550054"/>
+                          <pic:cNvPicPr/>
+                        </pic:nvPicPr>
+                        <pic:blipFill>
+                          <a:blip r:embed="rId12" cstate="print">
+                            <a:extLst>
+                              <a:ext uri="{28A0092B-C50C-407E-A947-70E740481C1C}">
+                                <a14:useLocalDpi xmlns:a14="http://schemas.microsoft.com/office/drawing/2010/main" val="0"/>
+                              </a:ext>
+                            </a:extLst>
+                          </a:blip>
+                          <a:stretch>
+                            <a:fillRect/>
+                          </a:stretch>
+                        </pic:blipFill>
+                        <pic:spPr>
+                          <a:xfrm>
+                            <a:off x="0" y="0"/>
+                            <a:ext cx="2172101" cy="1357563"/>
+                          </a:xfrm>
+                          <a:prstGeom prst="rect">
+                            <a:avLst/>
+                          </a:prstGeom>
+                        </pic:spPr>
+                      </pic:pic>
+                    </a:graphicData>
+                  </a:graphic>
+                </wp:inline>
+              </w:drawing>
+            </w:r>
           </w:p>
         </w:tc>
       </w:tr>
@@ -7676,33 +7363,15 @@
           <w:sz w:val="20"/>
           <w:szCs w:val="20"/>
         </w:rPr>
-        <w:t xml:space="preserve"> </w:t>
-      </w:r>
-      <w:proofErr w:type="gramStart"/>
-      <w:r>
-        <w:rPr>
-          <w:rFonts w:cs="Arial"/>
-          <w:sz w:val="20"/>
-          <w:szCs w:val="20"/>
-        </w:rPr>
-        <w:t xml:space="preserve">con </w:t>
-      </w:r>
-      <w:r>
-        <w:rPr>
-          <w:rFonts w:cs="Arial"/>
-          <w:sz w:val="20"/>
-          <w:szCs w:val="20"/>
-        </w:rPr>
-        <w:t xml:space="preserve"> las</w:t>
-      </w:r>
-      <w:proofErr w:type="gramEnd"/>
-      <w:r>
-        <w:rPr>
-          <w:rFonts w:cs="Arial"/>
-          <w:sz w:val="20"/>
-          <w:szCs w:val="20"/>
-        </w:rPr>
-        <w:t xml:space="preserve"> tablas </w:t>
+        <w:t xml:space="preserve"> con </w:t>
+      </w:r>
+      <w:r>
+        <w:rPr>
+          <w:rFonts w:cs="Arial"/>
+          <w:sz w:val="20"/>
+          <w:szCs w:val="20"/>
+        </w:rPr>
+        <w:t xml:space="preserve"> las tablas </w:t>
       </w:r>
       <w:r>
         <w:rPr>

</xml_diff>